<commit_message>
completed modul java basic 1
</commit_message>
<xml_diff>
--- a/Modul Java Desktop 1 - Fundamental.docx
+++ b/Modul Java Desktop 1 - Fundamental.docx
@@ -6,10 +6,20 @@
       <w:pPr>
         <w:pStyle w:val="Heading1"/>
       </w:pPr>
-      <w:bookmarkStart w:id="21" w:name="sinau-java-desktop-1---fundamental-pertemuan-1"/>
+      <w:bookmarkStart w:id="21" w:name="sinau-java-desktop-1---fundamental"/>
       <w:bookmarkEnd w:id="21"/>
       <w:r>
-        <w:t xml:space="preserve">Sinau Java Desktop 1 - Fundamental [PERTEMUAN 1]</w:t>
+        <w:t xml:space="preserve">Sinau Java Desktop 1 - Fundamental</w:t>
+      </w:r>
+    </w:p>
+    <w:p>
+      <w:pPr>
+        <w:pStyle w:val="Heading2"/>
+      </w:pPr>
+      <w:bookmarkStart w:id="22" w:name="pertemuan-1"/>
+      <w:bookmarkEnd w:id="22"/>
+      <w:r>
+        <w:t xml:space="preserve">[PERTEMUAN 1]</w:t>
       </w:r>
     </w:p>
     <w:p>
@@ -24,8 +34,8 @@
       <w:pPr>
         <w:pStyle w:val="Heading2"/>
       </w:pPr>
-      <w:bookmarkStart w:id="22" w:name="persiapan-persenjataan"/>
-      <w:bookmarkEnd w:id="22"/>
+      <w:bookmarkStart w:id="23" w:name="persiapan-persenjataan"/>
+      <w:bookmarkEnd w:id="23"/>
       <w:r>
         <w:t xml:space="preserve">Persiapan Persenjataan</w:t>
       </w:r>
@@ -66,8 +76,8 @@
       <w:pPr>
         <w:pStyle w:val="Heading3"/>
       </w:pPr>
-      <w:bookmarkStart w:id="23" w:name="java-sdk"/>
-      <w:bookmarkEnd w:id="23"/>
+      <w:bookmarkStart w:id="24" w:name="java-sdk"/>
+      <w:bookmarkEnd w:id="24"/>
       <w:r>
         <w:t xml:space="preserve">Java SDK</w:t>
       </w:r>
@@ -90,7 +100,7 @@
       <w:r>
         <w:t xml:space="preserve"> </w:t>
       </w:r>
-      <w:hyperlink r:id="rId24">
+      <w:hyperlink r:id="rId25">
         <w:r>
           <w:rPr>
             <w:rStyle w:val="Hyperlink"/>
@@ -337,8 +347,8 @@
       <w:pPr>
         <w:pStyle w:val="Heading3"/>
       </w:pPr>
-      <w:bookmarkStart w:id="25" w:name="ide"/>
-      <w:bookmarkEnd w:id="25"/>
+      <w:bookmarkStart w:id="26" w:name="ide"/>
+      <w:bookmarkEnd w:id="26"/>
       <w:r>
         <w:t xml:space="preserve">IDE</w:t>
       </w:r>
@@ -361,7 +371,7 @@
       <w:r>
         <w:t xml:space="preserve"> </w:t>
       </w:r>
-      <w:hyperlink r:id="rId26">
+      <w:hyperlink r:id="rId27">
         <w:r>
           <w:rPr>
             <w:rStyle w:val="Hyperlink"/>
@@ -415,8 +425,8 @@
       <w:pPr>
         <w:pStyle w:val="Heading2"/>
       </w:pPr>
-      <w:bookmarkStart w:id="27" w:name="command-line-programming"/>
-      <w:bookmarkEnd w:id="27"/>
+      <w:bookmarkStart w:id="28" w:name="command-line-programming"/>
+      <w:bookmarkEnd w:id="28"/>
       <w:r>
         <w:t xml:space="preserve">Command Line Programming</w:t>
       </w:r>
@@ -976,8 +986,8 @@
       <w:pPr>
         <w:pStyle w:val="Heading2"/>
       </w:pPr>
-      <w:bookmarkStart w:id="28" w:name="eclipse-ide"/>
-      <w:bookmarkEnd w:id="28"/>
+      <w:bookmarkStart w:id="29" w:name="eclipse-ide"/>
+      <w:bookmarkEnd w:id="29"/>
       <w:r>
         <w:t xml:space="preserve">Eclipse IDE</w:t>
       </w:r>
@@ -1014,8 +1024,8 @@
       <w:pPr>
         <w:pStyle w:val="Heading2"/>
       </w:pPr>
-      <w:bookmarkStart w:id="29" w:name="challenge"/>
-      <w:bookmarkEnd w:id="29"/>
+      <w:bookmarkStart w:id="30" w:name="challenge"/>
+      <w:bookmarkEnd w:id="30"/>
       <w:r>
         <w:t xml:space="preserve">Challenge</w:t>
       </w:r>
@@ -1052,8 +1062,8 @@
       <w:pPr>
         <w:pStyle w:val="Heading2"/>
       </w:pPr>
-      <w:bookmarkStart w:id="30" w:name="java-coding-standard"/>
-      <w:bookmarkEnd w:id="30"/>
+      <w:bookmarkStart w:id="31" w:name="java-coding-standard"/>
+      <w:bookmarkEnd w:id="31"/>
       <w:r>
         <w:t xml:space="preserve">Java Coding Standard</w:t>
       </w:r>
@@ -3188,8 +3198,8 @@
       <w:pPr>
         <w:pStyle w:val="Heading2"/>
       </w:pPr>
-      <w:bookmarkStart w:id="31" w:name="tipe-data-java"/>
-      <w:bookmarkEnd w:id="31"/>
+      <w:bookmarkStart w:id="32" w:name="tipe-data-java"/>
+      <w:bookmarkEnd w:id="32"/>
       <w:r>
         <w:t xml:space="preserve">Tipe Data Java</w:t>
       </w:r>
@@ -5049,8 +5059,8 @@
       <w:pPr>
         <w:pStyle w:val="Heading2"/>
       </w:pPr>
-      <w:bookmarkStart w:id="32" w:name="operator"/>
-      <w:bookmarkEnd w:id="32"/>
+      <w:bookmarkStart w:id="33" w:name="operator"/>
+      <w:bookmarkEnd w:id="33"/>
       <w:r>
         <w:t xml:space="preserve">Operator</w:t>
       </w:r>
@@ -5115,8 +5125,8 @@
       <w:pPr>
         <w:pStyle w:val="Heading3"/>
       </w:pPr>
-      <w:bookmarkStart w:id="33" w:name="aritmatika"/>
-      <w:bookmarkEnd w:id="33"/>
+      <w:bookmarkStart w:id="34" w:name="aritmatika"/>
+      <w:bookmarkEnd w:id="34"/>
       <w:r>
         <w:t xml:space="preserve">Aritmatika</w:t>
       </w:r>
@@ -5372,8 +5382,8 @@
       <w:pPr>
         <w:pStyle w:val="Heading4"/>
       </w:pPr>
-      <w:bookmarkStart w:id="34" w:name="challenge-1"/>
-      <w:bookmarkEnd w:id="34"/>
+      <w:bookmarkStart w:id="35" w:name="challenge-1"/>
+      <w:bookmarkEnd w:id="35"/>
       <w:r>
         <w:t xml:space="preserve">Challenge</w:t>
       </w:r>
@@ -5410,8 +5420,8 @@
       <w:pPr>
         <w:pStyle w:val="Heading3"/>
       </w:pPr>
-      <w:bookmarkStart w:id="35" w:name="relasional"/>
-      <w:bookmarkEnd w:id="35"/>
+      <w:bookmarkStart w:id="36" w:name="relasional"/>
+      <w:bookmarkEnd w:id="36"/>
       <w:r>
         <w:t xml:space="preserve">Relasional</w:t>
       </w:r>
@@ -5619,8 +5629,8 @@
       <w:pPr>
         <w:pStyle w:val="Heading4"/>
       </w:pPr>
-      <w:bookmarkStart w:id="36" w:name="challenge-2"/>
-      <w:bookmarkEnd w:id="36"/>
+      <w:bookmarkStart w:id="37" w:name="challenge-2"/>
+      <w:bookmarkEnd w:id="37"/>
       <w:r>
         <w:t xml:space="preserve">Challenge</w:t>
       </w:r>
@@ -5657,8 +5667,8 @@
       <w:pPr>
         <w:pStyle w:val="Heading3"/>
       </w:pPr>
-      <w:bookmarkStart w:id="37" w:name="logika"/>
-      <w:bookmarkEnd w:id="37"/>
+      <w:bookmarkStart w:id="38" w:name="logika"/>
+      <w:bookmarkEnd w:id="38"/>
       <w:r>
         <w:t xml:space="preserve">Logika</w:t>
       </w:r>
@@ -5862,8 +5872,8 @@
       <w:pPr>
         <w:pStyle w:val="Heading4"/>
       </w:pPr>
-      <w:bookmarkStart w:id="38" w:name="challenge-3"/>
-      <w:bookmarkEnd w:id="38"/>
+      <w:bookmarkStart w:id="39" w:name="challenge-3"/>
+      <w:bookmarkEnd w:id="39"/>
       <w:r>
         <w:t xml:space="preserve">Challenge</w:t>
       </w:r>
@@ -5900,8 +5910,8 @@
       <w:pPr>
         <w:pStyle w:val="Heading3"/>
       </w:pPr>
-      <w:bookmarkStart w:id="39" w:name="assignment"/>
-      <w:bookmarkEnd w:id="39"/>
+      <w:bookmarkStart w:id="40" w:name="assignment"/>
+      <w:bookmarkEnd w:id="40"/>
       <w:r>
         <w:t xml:space="preserve">Assignment</w:t>
       </w:r>
@@ -6287,8 +6297,8 @@
       <w:pPr>
         <w:pStyle w:val="Heading4"/>
       </w:pPr>
-      <w:bookmarkStart w:id="40" w:name="challenge-4"/>
-      <w:bookmarkEnd w:id="40"/>
+      <w:bookmarkStart w:id="41" w:name="challenge-4"/>
+      <w:bookmarkEnd w:id="41"/>
       <w:r>
         <w:t xml:space="preserve">Challenge</w:t>
       </w:r>
@@ -6325,8 +6335,18 @@
       <w:pPr>
         <w:pStyle w:val="Heading2"/>
       </w:pPr>
-      <w:bookmarkStart w:id="41" w:name="decisions"/>
-      <w:bookmarkEnd w:id="41"/>
+      <w:bookmarkStart w:id="42" w:name="pertemuan-2"/>
+      <w:bookmarkEnd w:id="42"/>
+      <w:r>
+        <w:t xml:space="preserve">[PERTEMUAN 2]</w:t>
+      </w:r>
+    </w:p>
+    <w:p>
+      <w:pPr>
+        <w:pStyle w:val="Heading2"/>
+      </w:pPr>
+      <w:bookmarkStart w:id="43" w:name="decisions"/>
+      <w:bookmarkEnd w:id="43"/>
       <w:r>
         <w:t xml:space="preserve">Decisions</w:t>
       </w:r>
@@ -6343,8 +6363,8 @@
       <w:pPr>
         <w:pStyle w:val="Heading3"/>
       </w:pPr>
-      <w:bookmarkStart w:id="42" w:name="if-dan-if-else"/>
-      <w:bookmarkEnd w:id="42"/>
+      <w:bookmarkStart w:id="44" w:name="if-dan-if-else"/>
+      <w:bookmarkEnd w:id="44"/>
       <w:r>
         <w:t xml:space="preserve">If Dan If-Else</w:t>
       </w:r>
@@ -6914,8 +6934,8 @@
       <w:pPr>
         <w:pStyle w:val="Heading3"/>
       </w:pPr>
-      <w:bookmarkStart w:id="43" w:name="switch"/>
-      <w:bookmarkEnd w:id="43"/>
+      <w:bookmarkStart w:id="45" w:name="switch"/>
+      <w:bookmarkEnd w:id="45"/>
       <w:r>
         <w:t xml:space="preserve">Switch</w:t>
       </w:r>
@@ -9683,8 +9703,8 @@
       <w:pPr>
         <w:pStyle w:val="Heading3"/>
       </w:pPr>
-      <w:bookmarkStart w:id="44" w:name="for"/>
-      <w:bookmarkEnd w:id="44"/>
+      <w:bookmarkStart w:id="46" w:name="for"/>
+      <w:bookmarkEnd w:id="46"/>
       <w:r>
         <w:t xml:space="preserve">For</w:t>
       </w:r>
@@ -9786,8 +9806,8 @@
       <w:pPr>
         <w:pStyle w:val="Heading3"/>
       </w:pPr>
-      <w:bookmarkStart w:id="45" w:name="while"/>
-      <w:bookmarkEnd w:id="45"/>
+      <w:bookmarkStart w:id="47" w:name="while"/>
+      <w:bookmarkEnd w:id="47"/>
       <w:r>
         <w:t xml:space="preserve">While</w:t>
       </w:r>
@@ -10031,8 +10051,8 @@
       <w:pPr>
         <w:pStyle w:val="Heading3"/>
       </w:pPr>
-      <w:bookmarkStart w:id="46" w:name="continue"/>
-      <w:bookmarkEnd w:id="46"/>
+      <w:bookmarkStart w:id="48" w:name="continue"/>
+      <w:bookmarkEnd w:id="48"/>
       <w:r>
         <w:t xml:space="preserve">Continue</w:t>
       </w:r>
@@ -10069,8 +10089,8 @@
       <w:pPr>
         <w:pStyle w:val="Heading2"/>
       </w:pPr>
-      <w:bookmarkStart w:id="47" w:name="code-block"/>
-      <w:bookmarkEnd w:id="47"/>
+      <w:bookmarkStart w:id="49" w:name="code-block"/>
+      <w:bookmarkEnd w:id="49"/>
       <w:r>
         <w:t xml:space="preserve">Code Block</w:t>
       </w:r>
@@ -10107,8 +10127,8 @@
       <w:pPr>
         <w:pStyle w:val="Heading2"/>
       </w:pPr>
-      <w:bookmarkStart w:id="48" w:name="debugging"/>
-      <w:bookmarkEnd w:id="48"/>
+      <w:bookmarkStart w:id="50" w:name="debugging"/>
+      <w:bookmarkEnd w:id="50"/>
       <w:r>
         <w:t xml:space="preserve">Debugging</w:t>
       </w:r>
@@ -10125,8 +10145,8 @@
       <w:pPr>
         <w:pStyle w:val="Heading2"/>
       </w:pPr>
-      <w:bookmarkStart w:id="49" w:name="tugas"/>
-      <w:bookmarkEnd w:id="49"/>
+      <w:bookmarkStart w:id="51" w:name="tugas"/>
+      <w:bookmarkEnd w:id="51"/>
       <w:r>
         <w:t xml:space="preserve">Tugas</w:t>
       </w:r>
@@ -10200,6 +10220,2349 @@
       </w:r>
       <w:r>
         <w:t xml:space="preserve">”</w:t>
+      </w:r>
+      <w:r>
+        <w:t xml:space="preserve">.</w:t>
+      </w:r>
+    </w:p>
+    <w:p>
+      <w:pPr>
+        <w:pStyle w:val="Heading2"/>
+      </w:pPr>
+      <w:bookmarkStart w:id="52" w:name="pertemuan-3"/>
+      <w:bookmarkEnd w:id="52"/>
+      <w:r>
+        <w:t xml:space="preserve">[PERTEMUAN 3]</w:t>
+      </w:r>
+    </w:p>
+    <w:p>
+      <w:pPr>
+        <w:pStyle w:val="Heading2"/>
+      </w:pPr>
+      <w:bookmarkStart w:id="53" w:name="class-method-dan-constructor"/>
+      <w:bookmarkEnd w:id="53"/>
+      <w:r>
+        <w:t xml:space="preserve">Class, Method dan Constructor</w:t>
+      </w:r>
+    </w:p>
+    <w:p>
+      <w:pPr>
+        <w:pStyle w:val="FirstParagraph"/>
+      </w:pPr>
+      <w:r>
+        <w:t xml:space="preserve">Setiap kali kita akan membuat sebuah kode java, yang pertama harus dideklarasikan adalah class. Class di dalam java dideklarasikan menggunakan keyword class diikuti dengan nama class. Setelah nama class ada kurung kurawal buka ({) menandai awal dari class dan kurung kurawal tutup (}) yang menandai akhir dari class.</w:t>
+      </w:r>
+    </w:p>
+    <w:p>
+      <w:pPr>
+        <w:pStyle w:val="BodyText"/>
+      </w:pPr>
+      <w:r>
+        <w:t xml:space="preserve">Object adalah instansiasi dari class. Misal kita membuat sebuah class</w:t>
+      </w:r>
+      <w:r>
+        <w:t xml:space="preserve"> </w:t>
+      </w:r>
+      <w:r>
+        <w:rPr>
+          <w:rStyle w:val="KeywordTok"/>
+        </w:rPr>
+        <w:t xml:space="preserve">public</w:t>
+      </w:r>
+      <w:r>
+        <w:rPr>
+          <w:rStyle w:val="NormalTok"/>
+        </w:rPr>
+        <w:t xml:space="preserve"> </w:t>
+      </w:r>
+      <w:r>
+        <w:rPr>
+          <w:rStyle w:val="KeywordTok"/>
+        </w:rPr>
+        <w:t xml:space="preserve">class</w:t>
+      </w:r>
+      <w:r>
+        <w:rPr>
+          <w:rStyle w:val="NormalTok"/>
+        </w:rPr>
+        <w:t xml:space="preserve"> </w:t>
+      </w:r>
+      <w:r>
+        <w:rPr>
+          <w:rStyle w:val="NormalTok"/>
+        </w:rPr>
+        <w:t xml:space="preserve">Mahasiswa {}</w:t>
+      </w:r>
+      <w:r>
+        <w:t xml:space="preserve">, kemudian class tersebut kita instansiasi</w:t>
+      </w:r>
+      <w:r>
+        <w:t xml:space="preserve"> </w:t>
+      </w:r>
+      <w:r>
+        <w:rPr>
+          <w:rStyle w:val="NormalTok"/>
+        </w:rPr>
+        <w:t xml:space="preserve">Mahasiswa mhs = </w:t>
+      </w:r>
+      <w:r>
+        <w:rPr>
+          <w:rStyle w:val="KeywordTok"/>
+        </w:rPr>
+        <w:t xml:space="preserve">new</w:t>
+      </w:r>
+      <w:r>
+        <w:rPr>
+          <w:rStyle w:val="NormalTok"/>
+        </w:rPr>
+        <w:t xml:space="preserve"> </w:t>
+      </w:r>
+      <w:r>
+        <w:rPr>
+          <w:rStyle w:val="FunctionTok"/>
+        </w:rPr>
+        <w:t xml:space="preserve">Mahasiswa</w:t>
+      </w:r>
+      <w:r>
+        <w:rPr>
+          <w:rStyle w:val="NormalTok"/>
+        </w:rPr>
+        <w:t xml:space="preserve">();</w:t>
+      </w:r>
+      <w:r>
+        <w:t xml:space="preserve">, maka Mahasiswa disini berperan sebagai class sedangkan mhs merupakan object.</w:t>
+      </w:r>
+    </w:p>
+    <w:p>
+      <w:pPr>
+        <w:pStyle w:val="BodyText"/>
+      </w:pPr>
+      <w:r>
+        <w:t xml:space="preserve">Method adalah sekumpulan kode yang diberi nama, untuk merujuk ke sekumpulan kode tersebut digunakan sebuah nama yang disebut dengan nama method. Method mempunyai parameter sebagai input dan nilai kembalian sebagai output.</w:t>
+      </w:r>
+    </w:p>
+    <w:p>
+      <w:pPr>
+        <w:pStyle w:val="BodyText"/>
+      </w:pPr>
+      <w:r>
+        <w:t xml:space="preserve">Constructor adalah method yang spesial, karena mempunyai aturan-aturan sebagai berikut:</w:t>
+      </w:r>
+    </w:p>
+    <w:p>
+      <w:pPr>
+        <w:pStyle w:val="Compact"/>
+        <w:numPr>
+          <w:numId w:val="1006"/>
+          <w:ilvl w:val="0"/>
+        </w:numPr>
+      </w:pPr>
+      <w:r>
+        <w:t xml:space="preserve">mempunyai nama yang sama persis dengan nama class</w:t>
+      </w:r>
+    </w:p>
+    <w:p>
+      <w:pPr>
+        <w:pStyle w:val="Compact"/>
+        <w:numPr>
+          <w:numId w:val="1006"/>
+          <w:ilvl w:val="0"/>
+        </w:numPr>
+      </w:pPr>
+      <w:r>
+        <w:t xml:space="preserve">tidak mempunyai tipe return</w:t>
+      </w:r>
+    </w:p>
+    <w:p>
+      <w:pPr>
+        <w:pStyle w:val="Compact"/>
+        <w:numPr>
+          <w:numId w:val="1006"/>
+          <w:ilvl w:val="0"/>
+        </w:numPr>
+      </w:pPr>
+      <w:r>
+        <w:t xml:space="preserve">digunakan untuk menginstansiasi object</w:t>
+      </w:r>
+    </w:p>
+    <w:p>
+      <w:pPr>
+        <w:pStyle w:val="Compact"/>
+        <w:numPr>
+          <w:numId w:val="1006"/>
+          <w:ilvl w:val="0"/>
+        </w:numPr>
+      </w:pPr>
+      <w:r>
+        <w:t xml:space="preserve">hanya mempunyai access modifer, tidak ada keyword lain yang diletakkan sebelum nama method pada deklarasi constructor.</w:t>
+      </w:r>
+    </w:p>
+    <w:p>
+      <w:pPr>
+        <w:pStyle w:val="SourceCode"/>
+      </w:pPr>
+      <w:r>
+        <w:rPr>
+          <w:rStyle w:val="KeywordTok"/>
+        </w:rPr>
+        <w:t xml:space="preserve">public</w:t>
+      </w:r>
+      <w:r>
+        <w:rPr>
+          <w:rStyle w:val="NormalTok"/>
+        </w:rPr>
+        <w:t xml:space="preserve"> </w:t>
+      </w:r>
+      <w:r>
+        <w:rPr>
+          <w:rStyle w:val="KeywordTok"/>
+        </w:rPr>
+        <w:t xml:space="preserve">class</w:t>
+      </w:r>
+      <w:r>
+        <w:rPr>
+          <w:rStyle w:val="NormalTok"/>
+        </w:rPr>
+        <w:t xml:space="preserve"> </w:t>
+      </w:r>
+      <w:r>
+        <w:rPr>
+          <w:rStyle w:val="NormalTok"/>
+        </w:rPr>
+        <w:t xml:space="preserve">Mahasiswa {</w:t>
+      </w:r>
+      <w:r>
+        <w:br w:type="textWrapping"/>
+      </w:r>
+      <w:r>
+        <w:rPr>
+          <w:rStyle w:val="NormalTok"/>
+        </w:rPr>
+        <w:t xml:space="preserve"> </w:t>
+      </w:r>
+      <w:r>
+        <w:rPr>
+          <w:rStyle w:val="NormalTok"/>
+        </w:rPr>
+        <w:t xml:space="preserve"> </w:t>
+      </w:r>
+      <w:r>
+        <w:rPr>
+          <w:rStyle w:val="NormalTok"/>
+        </w:rPr>
+        <w:t xml:space="preserve"> </w:t>
+      </w:r>
+      <w:r>
+        <w:rPr>
+          <w:rStyle w:val="NormalTok"/>
+        </w:rPr>
+        <w:t xml:space="preserve"> </w:t>
+      </w:r>
+      <w:r>
+        <w:rPr>
+          <w:rStyle w:val="KeywordTok"/>
+        </w:rPr>
+        <w:t xml:space="preserve">public</w:t>
+      </w:r>
+      <w:r>
+        <w:rPr>
+          <w:rStyle w:val="NormalTok"/>
+        </w:rPr>
+        <w:t xml:space="preserve"> </w:t>
+      </w:r>
+      <w:r>
+        <w:rPr>
+          <w:rStyle w:val="FunctionTok"/>
+        </w:rPr>
+        <w:t xml:space="preserve">Mahasiswa</w:t>
+      </w:r>
+      <w:r>
+        <w:rPr>
+          <w:rStyle w:val="NormalTok"/>
+        </w:rPr>
+        <w:t xml:space="preserve">() {</w:t>
+      </w:r>
+      <w:r>
+        <w:br w:type="textWrapping"/>
+      </w:r>
+      <w:r>
+        <w:rPr>
+          <w:rStyle w:val="NormalTok"/>
+        </w:rPr>
+        <w:t xml:space="preserve"> </w:t>
+      </w:r>
+      <w:r>
+        <w:rPr>
+          <w:rStyle w:val="NormalTok"/>
+        </w:rPr>
+        <w:t xml:space="preserve"> </w:t>
+      </w:r>
+      <w:r>
+        <w:rPr>
+          <w:rStyle w:val="NormalTok"/>
+        </w:rPr>
+        <w:t xml:space="preserve"> </w:t>
+      </w:r>
+      <w:r>
+        <w:rPr>
+          <w:rStyle w:val="NormalTok"/>
+        </w:rPr>
+        <w:t xml:space="preserve"> </w:t>
+      </w:r>
+      <w:r>
+        <w:rPr>
+          <w:rStyle w:val="NormalTok"/>
+        </w:rPr>
+        <w:t xml:space="preserve"> </w:t>
+      </w:r>
+      <w:r>
+        <w:rPr>
+          <w:rStyle w:val="NormalTok"/>
+        </w:rPr>
+        <w:t xml:space="preserve"> </w:t>
+      </w:r>
+      <w:r>
+        <w:rPr>
+          <w:rStyle w:val="NormalTok"/>
+        </w:rPr>
+        <w:t xml:space="preserve"> </w:t>
+      </w:r>
+      <w:r>
+        <w:rPr>
+          <w:rStyle w:val="NormalTok"/>
+        </w:rPr>
+        <w:t xml:space="preserve"> </w:t>
+      </w:r>
+      <w:r>
+        <w:rPr>
+          <w:rStyle w:val="NormalTok"/>
+        </w:rPr>
+        <w:t xml:space="preserve">System.</w:t>
+      </w:r>
+      <w:r>
+        <w:rPr>
+          <w:rStyle w:val="FunctionTok"/>
+        </w:rPr>
+        <w:t xml:space="preserve">out</w:t>
+      </w:r>
+      <w:r>
+        <w:rPr>
+          <w:rStyle w:val="NormalTok"/>
+        </w:rPr>
+        <w:t xml:space="preserve">.</w:t>
+      </w:r>
+      <w:r>
+        <w:rPr>
+          <w:rStyle w:val="FunctionTok"/>
+        </w:rPr>
+        <w:t xml:space="preserve">println</w:t>
+      </w:r>
+      <w:r>
+        <w:rPr>
+          <w:rStyle w:val="NormalTok"/>
+        </w:rPr>
+        <w:t xml:space="preserve">(</w:t>
+      </w:r>
+      <w:r>
+        <w:rPr>
+          <w:rStyle w:val="StringTok"/>
+        </w:rPr>
+        <w:t xml:space="preserve">"Selamat datang!"</w:t>
+      </w:r>
+      <w:r>
+        <w:rPr>
+          <w:rStyle w:val="NormalTok"/>
+        </w:rPr>
+        <w:t xml:space="preserve">);</w:t>
+      </w:r>
+      <w:r>
+        <w:br w:type="textWrapping"/>
+      </w:r>
+      <w:r>
+        <w:rPr>
+          <w:rStyle w:val="NormalTok"/>
+        </w:rPr>
+        <w:t xml:space="preserve"> </w:t>
+      </w:r>
+      <w:r>
+        <w:rPr>
+          <w:rStyle w:val="NormalTok"/>
+        </w:rPr>
+        <w:t xml:space="preserve"> </w:t>
+      </w:r>
+      <w:r>
+        <w:rPr>
+          <w:rStyle w:val="NormalTok"/>
+        </w:rPr>
+        <w:t xml:space="preserve"> </w:t>
+      </w:r>
+      <w:r>
+        <w:rPr>
+          <w:rStyle w:val="NormalTok"/>
+        </w:rPr>
+        <w:t xml:space="preserve"> </w:t>
+      </w:r>
+      <w:r>
+        <w:rPr>
+          <w:rStyle w:val="NormalTok"/>
+        </w:rPr>
+        <w:t xml:space="preserve">}</w:t>
+      </w:r>
+      <w:r>
+        <w:br w:type="textWrapping"/>
+      </w:r>
+      <w:r>
+        <w:rPr>
+          <w:rStyle w:val="NormalTok"/>
+        </w:rPr>
+        <w:t xml:space="preserve"> </w:t>
+      </w:r>
+      <w:r>
+        <w:rPr>
+          <w:rStyle w:val="NormalTok"/>
+        </w:rPr>
+        <w:t xml:space="preserve"> </w:t>
+      </w:r>
+      <w:r>
+        <w:rPr>
+          <w:rStyle w:val="NormalTok"/>
+        </w:rPr>
+        <w:t xml:space="preserve"> </w:t>
+      </w:r>
+      <w:r>
+        <w:rPr>
+          <w:rStyle w:val="NormalTok"/>
+        </w:rPr>
+        <w:t xml:space="preserve"> </w:t>
+      </w:r>
+      <w:r>
+        <w:rPr>
+          <w:rStyle w:val="KeywordTok"/>
+        </w:rPr>
+        <w:t xml:space="preserve">public</w:t>
+      </w:r>
+      <w:r>
+        <w:rPr>
+          <w:rStyle w:val="NormalTok"/>
+        </w:rPr>
+        <w:t xml:space="preserve"> </w:t>
+      </w:r>
+      <w:r>
+        <w:rPr>
+          <w:rStyle w:val="FunctionTok"/>
+        </w:rPr>
+        <w:t xml:space="preserve">Mahasiswa</w:t>
+      </w:r>
+      <w:r>
+        <w:rPr>
+          <w:rStyle w:val="NormalTok"/>
+        </w:rPr>
+        <w:t xml:space="preserve">(String nama) {</w:t>
+      </w:r>
+      <w:r>
+        <w:br w:type="textWrapping"/>
+      </w:r>
+      <w:r>
+        <w:rPr>
+          <w:rStyle w:val="NormalTok"/>
+        </w:rPr>
+        <w:t xml:space="preserve"> </w:t>
+      </w:r>
+      <w:r>
+        <w:rPr>
+          <w:rStyle w:val="NormalTok"/>
+        </w:rPr>
+        <w:t xml:space="preserve"> </w:t>
+      </w:r>
+      <w:r>
+        <w:rPr>
+          <w:rStyle w:val="NormalTok"/>
+        </w:rPr>
+        <w:t xml:space="preserve"> </w:t>
+      </w:r>
+      <w:r>
+        <w:rPr>
+          <w:rStyle w:val="NormalTok"/>
+        </w:rPr>
+        <w:t xml:space="preserve"> </w:t>
+      </w:r>
+      <w:r>
+        <w:rPr>
+          <w:rStyle w:val="NormalTok"/>
+        </w:rPr>
+        <w:t xml:space="preserve"> </w:t>
+      </w:r>
+      <w:r>
+        <w:rPr>
+          <w:rStyle w:val="NormalTok"/>
+        </w:rPr>
+        <w:t xml:space="preserve"> </w:t>
+      </w:r>
+      <w:r>
+        <w:rPr>
+          <w:rStyle w:val="NormalTok"/>
+        </w:rPr>
+        <w:t xml:space="preserve"> </w:t>
+      </w:r>
+      <w:r>
+        <w:rPr>
+          <w:rStyle w:val="NormalTok"/>
+        </w:rPr>
+        <w:t xml:space="preserve"> </w:t>
+      </w:r>
+      <w:r>
+        <w:rPr>
+          <w:rStyle w:val="NormalTok"/>
+        </w:rPr>
+        <w:t xml:space="preserve">System.</w:t>
+      </w:r>
+      <w:r>
+        <w:rPr>
+          <w:rStyle w:val="FunctionTok"/>
+        </w:rPr>
+        <w:t xml:space="preserve">out</w:t>
+      </w:r>
+      <w:r>
+        <w:rPr>
+          <w:rStyle w:val="NormalTok"/>
+        </w:rPr>
+        <w:t xml:space="preserve">.</w:t>
+      </w:r>
+      <w:r>
+        <w:rPr>
+          <w:rStyle w:val="FunctionTok"/>
+        </w:rPr>
+        <w:t xml:space="preserve">println</w:t>
+      </w:r>
+      <w:r>
+        <w:rPr>
+          <w:rStyle w:val="NormalTok"/>
+        </w:rPr>
+        <w:t xml:space="preserve">(</w:t>
+      </w:r>
+      <w:r>
+        <w:rPr>
+          <w:rStyle w:val="StringTok"/>
+        </w:rPr>
+        <w:t xml:space="preserve">"Halo "</w:t>
+      </w:r>
+      <w:r>
+        <w:rPr>
+          <w:rStyle w:val="NormalTok"/>
+        </w:rPr>
+        <w:t xml:space="preserve">+nama+</w:t>
+      </w:r>
+      <w:r>
+        <w:rPr>
+          <w:rStyle w:val="StringTok"/>
+        </w:rPr>
+        <w:t xml:space="preserve">" selamat datang!"</w:t>
+      </w:r>
+      <w:r>
+        <w:rPr>
+          <w:rStyle w:val="NormalTok"/>
+        </w:rPr>
+        <w:t xml:space="preserve">);</w:t>
+      </w:r>
+      <w:r>
+        <w:br w:type="textWrapping"/>
+      </w:r>
+      <w:r>
+        <w:rPr>
+          <w:rStyle w:val="NormalTok"/>
+        </w:rPr>
+        <w:t xml:space="preserve"> </w:t>
+      </w:r>
+      <w:r>
+        <w:rPr>
+          <w:rStyle w:val="NormalTok"/>
+        </w:rPr>
+        <w:t xml:space="preserve"> </w:t>
+      </w:r>
+      <w:r>
+        <w:rPr>
+          <w:rStyle w:val="NormalTok"/>
+        </w:rPr>
+        <w:t xml:space="preserve"> </w:t>
+      </w:r>
+      <w:r>
+        <w:rPr>
+          <w:rStyle w:val="NormalTok"/>
+        </w:rPr>
+        <w:t xml:space="preserve"> </w:t>
+      </w:r>
+      <w:r>
+        <w:rPr>
+          <w:rStyle w:val="NormalTok"/>
+        </w:rPr>
+        <w:t xml:space="preserve">}</w:t>
+      </w:r>
+      <w:r>
+        <w:br w:type="textWrapping"/>
+      </w:r>
+      <w:r>
+        <w:rPr>
+          <w:rStyle w:val="NormalTok"/>
+        </w:rPr>
+        <w:t xml:space="preserve"> </w:t>
+      </w:r>
+      <w:r>
+        <w:rPr>
+          <w:rStyle w:val="NormalTok"/>
+        </w:rPr>
+        <w:t xml:space="preserve"> </w:t>
+      </w:r>
+      <w:r>
+        <w:rPr>
+          <w:rStyle w:val="NormalTok"/>
+        </w:rPr>
+        <w:t xml:space="preserve"> </w:t>
+      </w:r>
+      <w:r>
+        <w:rPr>
+          <w:rStyle w:val="NormalTok"/>
+        </w:rPr>
+        <w:t xml:space="preserve"> </w:t>
+      </w:r>
+      <w:r>
+        <w:rPr>
+          <w:rStyle w:val="KeywordTok"/>
+        </w:rPr>
+        <w:t xml:space="preserve">public</w:t>
+      </w:r>
+      <w:r>
+        <w:rPr>
+          <w:rStyle w:val="NormalTok"/>
+        </w:rPr>
+        <w:t xml:space="preserve"> </w:t>
+      </w:r>
+      <w:r>
+        <w:rPr>
+          <w:rStyle w:val="DataTypeTok"/>
+        </w:rPr>
+        <w:t xml:space="preserve">void</w:t>
+      </w:r>
+      <w:r>
+        <w:rPr>
+          <w:rStyle w:val="NormalTok"/>
+        </w:rPr>
+        <w:t xml:space="preserve"> </w:t>
+      </w:r>
+      <w:r>
+        <w:rPr>
+          <w:rStyle w:val="FunctionTok"/>
+        </w:rPr>
+        <w:t xml:space="preserve">kirimPesan</w:t>
+      </w:r>
+      <w:r>
+        <w:rPr>
+          <w:rStyle w:val="NormalTok"/>
+        </w:rPr>
+        <w:t xml:space="preserve">(String pesan) {</w:t>
+      </w:r>
+      <w:r>
+        <w:br w:type="textWrapping"/>
+      </w:r>
+      <w:r>
+        <w:rPr>
+          <w:rStyle w:val="NormalTok"/>
+        </w:rPr>
+        <w:t xml:space="preserve"> </w:t>
+      </w:r>
+      <w:r>
+        <w:rPr>
+          <w:rStyle w:val="NormalTok"/>
+        </w:rPr>
+        <w:t xml:space="preserve"> </w:t>
+      </w:r>
+      <w:r>
+        <w:rPr>
+          <w:rStyle w:val="NormalTok"/>
+        </w:rPr>
+        <w:t xml:space="preserve"> </w:t>
+      </w:r>
+      <w:r>
+        <w:rPr>
+          <w:rStyle w:val="NormalTok"/>
+        </w:rPr>
+        <w:t xml:space="preserve"> </w:t>
+      </w:r>
+      <w:r>
+        <w:rPr>
+          <w:rStyle w:val="NormalTok"/>
+        </w:rPr>
+        <w:t xml:space="preserve"> </w:t>
+      </w:r>
+      <w:r>
+        <w:rPr>
+          <w:rStyle w:val="NormalTok"/>
+        </w:rPr>
+        <w:t xml:space="preserve"> </w:t>
+      </w:r>
+      <w:r>
+        <w:rPr>
+          <w:rStyle w:val="NormalTok"/>
+        </w:rPr>
+        <w:t xml:space="preserve"> </w:t>
+      </w:r>
+      <w:r>
+        <w:rPr>
+          <w:rStyle w:val="NormalTok"/>
+        </w:rPr>
+        <w:t xml:space="preserve"> </w:t>
+      </w:r>
+      <w:r>
+        <w:rPr>
+          <w:rStyle w:val="NormalTok"/>
+        </w:rPr>
+        <w:t xml:space="preserve">System.</w:t>
+      </w:r>
+      <w:r>
+        <w:rPr>
+          <w:rStyle w:val="FunctionTok"/>
+        </w:rPr>
+        <w:t xml:space="preserve">out</w:t>
+      </w:r>
+      <w:r>
+        <w:rPr>
+          <w:rStyle w:val="NormalTok"/>
+        </w:rPr>
+        <w:t xml:space="preserve">.</w:t>
+      </w:r>
+      <w:r>
+        <w:rPr>
+          <w:rStyle w:val="FunctionTok"/>
+        </w:rPr>
+        <w:t xml:space="preserve">println</w:t>
+      </w:r>
+      <w:r>
+        <w:rPr>
+          <w:rStyle w:val="NormalTok"/>
+        </w:rPr>
+        <w:t xml:space="preserve">(</w:t>
+      </w:r>
+      <w:r>
+        <w:rPr>
+          <w:rStyle w:val="StringTok"/>
+        </w:rPr>
+        <w:t xml:space="preserve">"Pesan anda adalah "</w:t>
+      </w:r>
+      <w:r>
+        <w:rPr>
+          <w:rStyle w:val="NormalTok"/>
+        </w:rPr>
+        <w:t xml:space="preserve">+pesan);</w:t>
+      </w:r>
+      <w:r>
+        <w:br w:type="textWrapping"/>
+      </w:r>
+      <w:r>
+        <w:rPr>
+          <w:rStyle w:val="NormalTok"/>
+        </w:rPr>
+        <w:t xml:space="preserve"> </w:t>
+      </w:r>
+      <w:r>
+        <w:rPr>
+          <w:rStyle w:val="NormalTok"/>
+        </w:rPr>
+        <w:t xml:space="preserve"> </w:t>
+      </w:r>
+      <w:r>
+        <w:rPr>
+          <w:rStyle w:val="NormalTok"/>
+        </w:rPr>
+        <w:t xml:space="preserve"> </w:t>
+      </w:r>
+      <w:r>
+        <w:rPr>
+          <w:rStyle w:val="NormalTok"/>
+        </w:rPr>
+        <w:t xml:space="preserve"> </w:t>
+      </w:r>
+      <w:r>
+        <w:rPr>
+          <w:rStyle w:val="NormalTok"/>
+        </w:rPr>
+        <w:t xml:space="preserve">}</w:t>
+      </w:r>
+      <w:r>
+        <w:br w:type="textWrapping"/>
+      </w:r>
+      <w:r>
+        <w:rPr>
+          <w:rStyle w:val="NormalTok"/>
+        </w:rPr>
+        <w:t xml:space="preserve"> </w:t>
+      </w:r>
+      <w:r>
+        <w:rPr>
+          <w:rStyle w:val="NormalTok"/>
+        </w:rPr>
+        <w:t xml:space="preserve"> </w:t>
+      </w:r>
+      <w:r>
+        <w:rPr>
+          <w:rStyle w:val="NormalTok"/>
+        </w:rPr>
+        <w:t xml:space="preserve"> </w:t>
+      </w:r>
+      <w:r>
+        <w:rPr>
+          <w:rStyle w:val="NormalTok"/>
+        </w:rPr>
+        <w:t xml:space="preserve"> </w:t>
+      </w:r>
+      <w:r>
+        <w:rPr>
+          <w:rStyle w:val="KeywordTok"/>
+        </w:rPr>
+        <w:t xml:space="preserve">public</w:t>
+      </w:r>
+      <w:r>
+        <w:rPr>
+          <w:rStyle w:val="NormalTok"/>
+        </w:rPr>
+        <w:t xml:space="preserve"> </w:t>
+      </w:r>
+      <w:r>
+        <w:rPr>
+          <w:rStyle w:val="NormalTok"/>
+        </w:rPr>
+        <w:t xml:space="preserve">Boolean </w:t>
+      </w:r>
+      <w:r>
+        <w:rPr>
+          <w:rStyle w:val="FunctionTok"/>
+        </w:rPr>
+        <w:t xml:space="preserve">hitungNilai</w:t>
+      </w:r>
+      <w:r>
+        <w:rPr>
+          <w:rStyle w:val="NormalTok"/>
+        </w:rPr>
+        <w:t xml:space="preserve">(Integer nilai) {</w:t>
+      </w:r>
+      <w:r>
+        <w:br w:type="textWrapping"/>
+      </w:r>
+      <w:r>
+        <w:rPr>
+          <w:rStyle w:val="NormalTok"/>
+        </w:rPr>
+        <w:t xml:space="preserve"> </w:t>
+      </w:r>
+      <w:r>
+        <w:rPr>
+          <w:rStyle w:val="NormalTok"/>
+        </w:rPr>
+        <w:t xml:space="preserve"> </w:t>
+      </w:r>
+      <w:r>
+        <w:rPr>
+          <w:rStyle w:val="NormalTok"/>
+        </w:rPr>
+        <w:t xml:space="preserve"> </w:t>
+      </w:r>
+      <w:r>
+        <w:rPr>
+          <w:rStyle w:val="NormalTok"/>
+        </w:rPr>
+        <w:t xml:space="preserve"> </w:t>
+      </w:r>
+      <w:r>
+        <w:rPr>
+          <w:rStyle w:val="NormalTok"/>
+        </w:rPr>
+        <w:t xml:space="preserve"> </w:t>
+      </w:r>
+      <w:r>
+        <w:rPr>
+          <w:rStyle w:val="NormalTok"/>
+        </w:rPr>
+        <w:t xml:space="preserve"> </w:t>
+      </w:r>
+      <w:r>
+        <w:rPr>
+          <w:rStyle w:val="NormalTok"/>
+        </w:rPr>
+        <w:t xml:space="preserve"> </w:t>
+      </w:r>
+      <w:r>
+        <w:rPr>
+          <w:rStyle w:val="NormalTok"/>
+        </w:rPr>
+        <w:t xml:space="preserve"> </w:t>
+      </w:r>
+      <w:r>
+        <w:rPr>
+          <w:rStyle w:val="KeywordTok"/>
+        </w:rPr>
+        <w:t xml:space="preserve">return</w:t>
+      </w:r>
+      <w:r>
+        <w:rPr>
+          <w:rStyle w:val="NormalTok"/>
+        </w:rPr>
+        <w:t xml:space="preserve"> </w:t>
+      </w:r>
+      <w:r>
+        <w:rPr>
+          <w:rStyle w:val="NormalTok"/>
+        </w:rPr>
+        <w:t xml:space="preserve">nilai &gt; </w:t>
+      </w:r>
+      <w:r>
+        <w:rPr>
+          <w:rStyle w:val="DecValTok"/>
+        </w:rPr>
+        <w:t xml:space="preserve">60</w:t>
+      </w:r>
+      <w:r>
+        <w:rPr>
+          <w:rStyle w:val="NormalTok"/>
+        </w:rPr>
+        <w:t xml:space="preserve"> </w:t>
+      </w:r>
+      <w:r>
+        <w:rPr>
+          <w:rStyle w:val="NormalTok"/>
+        </w:rPr>
+        <w:t xml:space="preserve">? </w:t>
+      </w:r>
+      <w:r>
+        <w:rPr>
+          <w:rStyle w:val="KeywordTok"/>
+        </w:rPr>
+        <w:t xml:space="preserve">true</w:t>
+      </w:r>
+      <w:r>
+        <w:rPr>
+          <w:rStyle w:val="NormalTok"/>
+        </w:rPr>
+        <w:t xml:space="preserve"> </w:t>
+      </w:r>
+      <w:r>
+        <w:rPr>
+          <w:rStyle w:val="NormalTok"/>
+        </w:rPr>
+        <w:t xml:space="preserve">: </w:t>
+      </w:r>
+      <w:r>
+        <w:rPr>
+          <w:rStyle w:val="KeywordTok"/>
+        </w:rPr>
+        <w:t xml:space="preserve">false</w:t>
+      </w:r>
+      <w:r>
+        <w:rPr>
+          <w:rStyle w:val="NormalTok"/>
+        </w:rPr>
+        <w:t xml:space="preserve">;</w:t>
+      </w:r>
+      <w:r>
+        <w:br w:type="textWrapping"/>
+      </w:r>
+      <w:r>
+        <w:rPr>
+          <w:rStyle w:val="NormalTok"/>
+        </w:rPr>
+        <w:t xml:space="preserve"> </w:t>
+      </w:r>
+      <w:r>
+        <w:rPr>
+          <w:rStyle w:val="NormalTok"/>
+        </w:rPr>
+        <w:t xml:space="preserve"> </w:t>
+      </w:r>
+      <w:r>
+        <w:rPr>
+          <w:rStyle w:val="NormalTok"/>
+        </w:rPr>
+        <w:t xml:space="preserve"> </w:t>
+      </w:r>
+      <w:r>
+        <w:rPr>
+          <w:rStyle w:val="NormalTok"/>
+        </w:rPr>
+        <w:t xml:space="preserve"> </w:t>
+      </w:r>
+      <w:r>
+        <w:rPr>
+          <w:rStyle w:val="NormalTok"/>
+        </w:rPr>
+        <w:t xml:space="preserve">}</w:t>
+      </w:r>
+      <w:r>
+        <w:br w:type="textWrapping"/>
+      </w:r>
+      <w:r>
+        <w:rPr>
+          <w:rStyle w:val="NormalTok"/>
+        </w:rPr>
+        <w:t xml:space="preserve">}</w:t>
+      </w:r>
+    </w:p>
+    <w:p>
+      <w:pPr>
+        <w:pStyle w:val="Heading2"/>
+      </w:pPr>
+      <w:bookmarkStart w:id="54" w:name="abstract-class-dan-interface"/>
+      <w:bookmarkEnd w:id="54"/>
+      <w:r>
+        <w:t xml:space="preserve">Abstract Class dan Interface</w:t>
+      </w:r>
+    </w:p>
+    <w:p>
+      <w:pPr>
+        <w:pStyle w:val="FirstParagraph"/>
+      </w:pPr>
+      <w:r>
+        <w:t xml:space="preserve">Abstract class merupakan sebuah class yang memiliki method abstract. Method abstract adalah method yang tidak memiliki definisi, dan pendefinisiannya diserahkan ke class turunannya. Sedangkan interface merupakan class abstract yang mana semua method adalah abstract dan semua variable nya akan didefinisikan sebagai static dan final (konstanta).</w:t>
+      </w:r>
+    </w:p>
+    <w:p>
+      <w:pPr>
+        <w:pStyle w:val="Heading2"/>
+      </w:pPr>
+      <w:bookmarkStart w:id="55" w:name="oop"/>
+      <w:bookmarkEnd w:id="55"/>
+      <w:r>
+        <w:t xml:space="preserve">OOP</w:t>
+      </w:r>
+    </w:p>
+    <w:p>
+      <w:pPr>
+        <w:pStyle w:val="FirstParagraph"/>
+      </w:pPr>
+      <w:r>
+        <w:t xml:space="preserve">Java merupakan bahasa pemrograman berorientasi object. Ciri khas dari OOP adalah memiliki sifat-sifat atau karakter sebagai berikut: inheritance atau pewarisan, overloading, overriding, enkapsulasi dan polimorfisme.</w:t>
+      </w:r>
+    </w:p>
+    <w:p>
+      <w:pPr>
+        <w:pStyle w:val="Heading3"/>
+      </w:pPr>
+      <w:bookmarkStart w:id="56" w:name="inheritance"/>
+      <w:bookmarkEnd w:id="56"/>
+      <w:r>
+        <w:t xml:space="preserve">Inheritance</w:t>
+      </w:r>
+    </w:p>
+    <w:p>
+      <w:pPr>
+        <w:pStyle w:val="FirstParagraph"/>
+      </w:pPr>
+      <w:r>
+        <w:t xml:space="preserve">Inheritance atau pewarisan adalah kemampuan untuk mewariskan method atau variable ke dalam class anak.</w:t>
+      </w:r>
+    </w:p>
+    <w:p>
+      <w:pPr>
+        <w:pStyle w:val="Heading3"/>
+      </w:pPr>
+      <w:bookmarkStart w:id="57" w:name="overloading"/>
+      <w:bookmarkEnd w:id="57"/>
+      <w:r>
+        <w:t xml:space="preserve">Overloading</w:t>
+      </w:r>
+    </w:p>
+    <w:p>
+      <w:pPr>
+        <w:pStyle w:val="FirstParagraph"/>
+      </w:pPr>
+      <w:r>
+        <w:t xml:space="preserve">Overloading adalah method dalam satu class yang sama memiliki nama yang sama namun memiliki parameter yang berbeda.</w:t>
+      </w:r>
+    </w:p>
+    <w:p>
+      <w:pPr>
+        <w:pStyle w:val="Heading3"/>
+      </w:pPr>
+      <w:bookmarkStart w:id="58" w:name="overriding"/>
+      <w:bookmarkEnd w:id="58"/>
+      <w:r>
+        <w:t xml:space="preserve">Overriding</w:t>
+      </w:r>
+    </w:p>
+    <w:p>
+      <w:pPr>
+        <w:pStyle w:val="FirstParagraph"/>
+      </w:pPr>
+      <w:r>
+        <w:t xml:space="preserve">Overriding adalah mendefinisikan ulang method dari class induk.</w:t>
+      </w:r>
+    </w:p>
+    <w:p>
+      <w:pPr>
+        <w:pStyle w:val="Heading3"/>
+      </w:pPr>
+      <w:bookmarkStart w:id="59" w:name="enkapsulasi"/>
+      <w:bookmarkEnd w:id="59"/>
+      <w:r>
+        <w:t xml:space="preserve">Enkapsulasi</w:t>
+      </w:r>
+    </w:p>
+    <w:p>
+      <w:pPr>
+        <w:pStyle w:val="FirstParagraph"/>
+      </w:pPr>
+      <w:r>
+        <w:t xml:space="preserve">Enkapsulasi atau information hiding adalah menyembunyikan method atau variable tertentu dari class lain, biasanya dengan memberi akses modifier</w:t>
+      </w:r>
+      <w:r>
+        <w:t xml:space="preserve"> </w:t>
+      </w:r>
+      <w:r>
+        <w:rPr>
+          <w:rStyle w:val="VerbatimChar"/>
+        </w:rPr>
+        <w:t xml:space="preserve">private</w:t>
+      </w:r>
+      <w:r>
+        <w:t xml:space="preserve">.</w:t>
+      </w:r>
+    </w:p>
+    <w:p>
+      <w:pPr>
+        <w:pStyle w:val="Heading3"/>
+      </w:pPr>
+      <w:bookmarkStart w:id="60" w:name="polimorfisme"/>
+      <w:bookmarkEnd w:id="60"/>
+      <w:r>
+        <w:t xml:space="preserve">Polimorfisme</w:t>
+      </w:r>
+    </w:p>
+    <w:p>
+      <w:pPr>
+        <w:pStyle w:val="FirstParagraph"/>
+      </w:pPr>
+      <w:r>
+        <w:t xml:space="preserve">Polimorfisme adalah class abstract atau interface yang dapat diinstansiasi dengan berbagai macam class turunannya.</w:t>
+      </w:r>
+    </w:p>
+    <w:p>
+      <w:pPr>
+        <w:pStyle w:val="BodyText"/>
+      </w:pPr>
+      <w:r>
+        <w:t xml:space="preserve">Lihat source code modul tentang OOP didalam package</w:t>
+      </w:r>
+      <w:r>
+        <w:t xml:space="preserve"> </w:t>
+      </w:r>
+      <w:r>
+        <w:rPr>
+          <w:rStyle w:val="VerbatimChar"/>
+        </w:rPr>
+        <w:t xml:space="preserve">javabasic.session3</w:t>
+      </w:r>
+      <w:r>
+        <w:t xml:space="preserve">.</w:t>
+      </w:r>
+    </w:p>
+    <w:p>
+      <w:pPr>
+        <w:pStyle w:val="Heading2"/>
+      </w:pPr>
+      <w:bookmarkStart w:id="61" w:name="access-modifier"/>
+      <w:bookmarkEnd w:id="61"/>
+      <w:r>
+        <w:t xml:space="preserve">Access Modifier</w:t>
+      </w:r>
+    </w:p>
+    <w:p>
+      <w:pPr>
+        <w:pStyle w:val="FirstParagraph"/>
+      </w:pPr>
+      <w:r>
+        <w:t xml:space="preserve">Public, protected, default dan private adalah empat buah level access modifer, fungsi dari access modifer adalah mengatur bagaimana bagian-bagian kode java diakses dari bagian yang lain.</w:t>
+      </w:r>
+    </w:p>
+    <w:p>
+      <w:pPr>
+        <w:pStyle w:val="SourceCode"/>
+      </w:pPr>
+      <w:r>
+        <w:rPr>
+          <w:rStyle w:val="KeywordTok"/>
+        </w:rPr>
+        <w:t xml:space="preserve">public</w:t>
+      </w:r>
+      <w:r>
+        <w:rPr>
+          <w:rStyle w:val="NormalTok"/>
+        </w:rPr>
+        <w:t xml:space="preserve"> </w:t>
+      </w:r>
+      <w:r>
+        <w:rPr>
+          <w:rStyle w:val="NormalTok"/>
+        </w:rPr>
+        <w:t xml:space="preserve">namaVariable</w:t>
+      </w:r>
+      <w:r>
+        <w:br w:type="textWrapping"/>
+      </w:r>
+      <w:r>
+        <w:rPr>
+          <w:rStyle w:val="KeywordTok"/>
+        </w:rPr>
+        <w:t xml:space="preserve">public</w:t>
+      </w:r>
+      <w:r>
+        <w:rPr>
+          <w:rStyle w:val="NormalTok"/>
+        </w:rPr>
+        <w:t xml:space="preserve"> </w:t>
+      </w:r>
+      <w:r>
+        <w:rPr>
+          <w:rStyle w:val="FunctionTok"/>
+        </w:rPr>
+        <w:t xml:space="preserve">namaMethod</w:t>
+      </w:r>
+      <w:r>
+        <w:rPr>
+          <w:rStyle w:val="NormalTok"/>
+        </w:rPr>
+        <w:t xml:space="preserve">()</w:t>
+      </w:r>
+      <w:r>
+        <w:br w:type="textWrapping"/>
+      </w:r>
+      <w:r>
+        <w:rPr>
+          <w:rStyle w:val="KeywordTok"/>
+        </w:rPr>
+        <w:t xml:space="preserve">protected</w:t>
+      </w:r>
+      <w:r>
+        <w:rPr>
+          <w:rStyle w:val="NormalTok"/>
+        </w:rPr>
+        <w:t xml:space="preserve"> </w:t>
+      </w:r>
+      <w:r>
+        <w:rPr>
+          <w:rStyle w:val="NormalTok"/>
+        </w:rPr>
+        <w:t xml:space="preserve">namaVariable</w:t>
+      </w:r>
+      <w:r>
+        <w:br w:type="textWrapping"/>
+      </w:r>
+      <w:r>
+        <w:rPr>
+          <w:rStyle w:val="KeywordTok"/>
+        </w:rPr>
+        <w:t xml:space="preserve">protected</w:t>
+      </w:r>
+      <w:r>
+        <w:rPr>
+          <w:rStyle w:val="NormalTok"/>
+        </w:rPr>
+        <w:t xml:space="preserve"> </w:t>
+      </w:r>
+      <w:r>
+        <w:rPr>
+          <w:rStyle w:val="FunctionTok"/>
+        </w:rPr>
+        <w:t xml:space="preserve">namaMethod</w:t>
+      </w:r>
+      <w:r>
+        <w:rPr>
+          <w:rStyle w:val="NormalTok"/>
+        </w:rPr>
+        <w:t xml:space="preserve">()</w:t>
+      </w:r>
+      <w:r>
+        <w:br w:type="textWrapping"/>
+      </w:r>
+      <w:r>
+        <w:rPr>
+          <w:rStyle w:val="NormalTok"/>
+        </w:rPr>
+        <w:t xml:space="preserve">namaVariable </w:t>
+      </w:r>
+      <w:r>
+        <w:rPr>
+          <w:rStyle w:val="CommentTok"/>
+        </w:rPr>
+        <w:t xml:space="preserve">//ini variabel dengan access modifier default</w:t>
+      </w:r>
+      <w:r>
+        <w:br w:type="textWrapping"/>
+      </w:r>
+      <w:r>
+        <w:rPr>
+          <w:rStyle w:val="FunctionTok"/>
+        </w:rPr>
+        <w:t xml:space="preserve">namaMethod</w:t>
+      </w:r>
+      <w:r>
+        <w:rPr>
+          <w:rStyle w:val="NormalTok"/>
+        </w:rPr>
+        <w:t xml:space="preserve">() </w:t>
+      </w:r>
+      <w:r>
+        <w:rPr>
+          <w:rStyle w:val="CommentTok"/>
+        </w:rPr>
+        <w:t xml:space="preserve">//ini method dengan access modifier default</w:t>
+      </w:r>
+      <w:r>
+        <w:br w:type="textWrapping"/>
+      </w:r>
+      <w:r>
+        <w:rPr>
+          <w:rStyle w:val="KeywordTok"/>
+        </w:rPr>
+        <w:t xml:space="preserve">private</w:t>
+      </w:r>
+      <w:r>
+        <w:rPr>
+          <w:rStyle w:val="NormalTok"/>
+        </w:rPr>
+        <w:t xml:space="preserve"> </w:t>
+      </w:r>
+      <w:r>
+        <w:rPr>
+          <w:rStyle w:val="NormalTok"/>
+        </w:rPr>
+        <w:t xml:space="preserve">namaVariable</w:t>
+      </w:r>
+      <w:r>
+        <w:br w:type="textWrapping"/>
+      </w:r>
+      <w:r>
+        <w:rPr>
+          <w:rStyle w:val="KeywordTok"/>
+        </w:rPr>
+        <w:t xml:space="preserve">private</w:t>
+      </w:r>
+      <w:r>
+        <w:rPr>
+          <w:rStyle w:val="NormalTok"/>
+        </w:rPr>
+        <w:t xml:space="preserve"> </w:t>
+      </w:r>
+      <w:r>
+        <w:rPr>
+          <w:rStyle w:val="FunctionTok"/>
+        </w:rPr>
+        <w:t xml:space="preserve">namaMethod</w:t>
+      </w:r>
+      <w:r>
+        <w:rPr>
+          <w:rStyle w:val="NormalTok"/>
+        </w:rPr>
+        <w:t xml:space="preserve">()</w:t>
+      </w:r>
+    </w:p>
+    <w:p>
+      <w:pPr>
+        <w:pStyle w:val="FirstParagraph"/>
+      </w:pPr>
+      <w:r>
+        <w:t xml:space="preserve">Access modifer public menandakan bisa diakses oleh siapapun tanpa batasan. Access modifer protected bisa diakses oleh class turunanya dan class-class lain yang berada dalam package yang sama. Access modifer default tidak memerlukan keyword, kalau tidak ada salah satu dari tiga access modifer lain maka yang digunakan adalah access modifer default. Kalau access modifer default digunakan, maka hanya class dari package yang sama saja yang bisa mengakses, termasuk class itu sendiri. Yang terakhir adalah access modifer private yang hanya mengijinkan diakses oleh class yang sama.</w:t>
+      </w:r>
+    </w:p>
+    <w:p>
+      <w:pPr>
+        <w:pStyle w:val="Heading2"/>
+      </w:pPr>
+      <w:bookmarkStart w:id="62" w:name="konstanta"/>
+      <w:bookmarkEnd w:id="62"/>
+      <w:r>
+        <w:t xml:space="preserve">Konstanta</w:t>
+      </w:r>
+    </w:p>
+    <w:p>
+      <w:pPr>
+        <w:pStyle w:val="FirstParagraph"/>
+      </w:pPr>
+      <w:r>
+        <w:t xml:space="preserve">Konstanta dalam java juga mempunyai aturan penamaan yang diterangkan dalam Java Code Convention. Nama konstanta semuanya huruf besar dan dipisahkan dengan underscore (_) kalau terdiri dari dua kata atau lebih.</w:t>
+      </w:r>
+    </w:p>
+    <w:p>
+      <w:pPr>
+        <w:pStyle w:val="SourceCode"/>
+      </w:pPr>
+      <w:r>
+        <w:rPr>
+          <w:rStyle w:val="DataTypeTok"/>
+        </w:rPr>
+        <w:t xml:space="preserve">final</w:t>
+      </w:r>
+      <w:r>
+        <w:rPr>
+          <w:rStyle w:val="NormalTok"/>
+        </w:rPr>
+        <w:t xml:space="preserve"> </w:t>
+      </w:r>
+      <w:r>
+        <w:rPr>
+          <w:rStyle w:val="NormalTok"/>
+        </w:rPr>
+        <w:t xml:space="preserve">Integer INI_ADALAH_KONSTANTA_INTEGER = </w:t>
+      </w:r>
+      <w:r>
+        <w:rPr>
+          <w:rStyle w:val="DecValTok"/>
+        </w:rPr>
+        <w:t xml:space="preserve">10</w:t>
+      </w:r>
+      <w:r>
+        <w:rPr>
+          <w:rStyle w:val="NormalTok"/>
+        </w:rPr>
+        <w:t xml:space="preserve">;</w:t>
+      </w:r>
+      <w:r>
+        <w:br w:type="textWrapping"/>
+      </w:r>
+      <w:r>
+        <w:rPr>
+          <w:rStyle w:val="DataTypeTok"/>
+        </w:rPr>
+        <w:t xml:space="preserve">final</w:t>
+      </w:r>
+      <w:r>
+        <w:rPr>
+          <w:rStyle w:val="NormalTok"/>
+        </w:rPr>
+        <w:t xml:space="preserve"> </w:t>
+      </w:r>
+      <w:r>
+        <w:rPr>
+          <w:rStyle w:val="NormalTok"/>
+        </w:rPr>
+        <w:t xml:space="preserve">String INI_ADALAH_KONSTANTA_STRING = </w:t>
+      </w:r>
+      <w:r>
+        <w:rPr>
+          <w:rStyle w:val="StringTok"/>
+        </w:rPr>
+        <w:t xml:space="preserve">"Hello"</w:t>
+      </w:r>
+      <w:r>
+        <w:rPr>
+          <w:rStyle w:val="NormalTok"/>
+        </w:rPr>
+        <w:t xml:space="preserve">;</w:t>
+      </w:r>
+    </w:p>
+    <w:p>
+      <w:pPr>
+        <w:pStyle w:val="Heading2"/>
+      </w:pPr>
+      <w:bookmarkStart w:id="63" w:name="package-dan-import"/>
+      <w:bookmarkEnd w:id="63"/>
+      <w:r>
+        <w:t xml:space="preserve">Package dan Import</w:t>
+      </w:r>
+    </w:p>
+    <w:p>
+      <w:pPr>
+        <w:pStyle w:val="FirstParagraph"/>
+      </w:pPr>
+      <w:r>
+        <w:t xml:space="preserve">Pakcage dalam java adalah sebuah mekanisme untuk mengorganisasi penamaan class ke dalam modul-modul. Class yang mempunyai fungsionalitas serupa dan kemiripan cukup tinggi biasanya diletakkan dalam satu package yang sama.</w:t>
+      </w:r>
+    </w:p>
+    <w:p>
+      <w:pPr>
+        <w:pStyle w:val="BodyText"/>
+      </w:pPr>
+      <w:r>
+        <w:t xml:space="preserve">Import digunakan untuk menyederhanakan penulisan class. Tanpa menggunakan import kita harus menuliskan nama lengkap class besarta packagenya. Dengan menggunakan import, kita deklarasikan di mana class yang digunakan tersebut berada sehingga selanjutnya tidak perlu lagi menuliskan nama package dari sebuah class. Ada dua pengecualian di mana import tidak diperlukan, pertama untuk class-class yang berada dalam package yang sama dan kedua adalah class-class yang berada dalam package java.lang.</w:t>
+      </w:r>
+    </w:p>
+    <w:p>
+      <w:pPr>
+        <w:pStyle w:val="SourceCode"/>
+      </w:pPr>
+      <w:r>
+        <w:rPr>
+          <w:rStyle w:val="KeywordTok"/>
+        </w:rPr>
+        <w:t xml:space="preserve">package javabasic.session1.challenge.solution;</w:t>
+      </w:r>
+      <w:r>
+        <w:br w:type="textWrapping"/>
+      </w:r>
+      <w:r>
+        <w:rPr>
+          <w:rStyle w:val="KeywordTok"/>
+        </w:rPr>
+        <w:t xml:space="preserve">import java.util.Scanner;</w:t>
+      </w:r>
+      <w:r>
+        <w:br w:type="textWrapping"/>
+      </w:r>
+      <w:r>
+        <w:rPr>
+          <w:rStyle w:val="KeywordTok"/>
+        </w:rPr>
+        <w:t xml:space="preserve">public</w:t>
+      </w:r>
+      <w:r>
+        <w:rPr>
+          <w:rStyle w:val="NormalTok"/>
+        </w:rPr>
+        <w:t xml:space="preserve"> </w:t>
+      </w:r>
+      <w:r>
+        <w:rPr>
+          <w:rStyle w:val="KeywordTok"/>
+        </w:rPr>
+        <w:t xml:space="preserve">class</w:t>
+      </w:r>
+      <w:r>
+        <w:rPr>
+          <w:rStyle w:val="NormalTok"/>
+        </w:rPr>
+        <w:t xml:space="preserve"> </w:t>
+      </w:r>
+      <w:r>
+        <w:rPr>
+          <w:rStyle w:val="NormalTok"/>
+        </w:rPr>
+        <w:t xml:space="preserve">InputNamaDanUsia {</w:t>
+      </w:r>
+      <w:r>
+        <w:br w:type="textWrapping"/>
+      </w:r>
+      <w:r>
+        <w:rPr>
+          <w:rStyle w:val="NormalTok"/>
+        </w:rPr>
+        <w:t xml:space="preserve"> </w:t>
+      </w:r>
+      <w:r>
+        <w:rPr>
+          <w:rStyle w:val="NormalTok"/>
+        </w:rPr>
+        <w:t xml:space="preserve"> </w:t>
+      </w:r>
+      <w:r>
+        <w:rPr>
+          <w:rStyle w:val="NormalTok"/>
+        </w:rPr>
+        <w:t xml:space="preserve"> </w:t>
+      </w:r>
+      <w:r>
+        <w:rPr>
+          <w:rStyle w:val="NormalTok"/>
+        </w:rPr>
+        <w:t xml:space="preserve"> </w:t>
+      </w:r>
+      <w:r>
+        <w:rPr>
+          <w:rStyle w:val="KeywordTok"/>
+        </w:rPr>
+        <w:t xml:space="preserve">public</w:t>
+      </w:r>
+      <w:r>
+        <w:rPr>
+          <w:rStyle w:val="NormalTok"/>
+        </w:rPr>
+        <w:t xml:space="preserve"> </w:t>
+      </w:r>
+      <w:r>
+        <w:rPr>
+          <w:rStyle w:val="DataTypeTok"/>
+        </w:rPr>
+        <w:t xml:space="preserve">static</w:t>
+      </w:r>
+      <w:r>
+        <w:rPr>
+          <w:rStyle w:val="NormalTok"/>
+        </w:rPr>
+        <w:t xml:space="preserve"> </w:t>
+      </w:r>
+      <w:r>
+        <w:rPr>
+          <w:rStyle w:val="DataTypeTok"/>
+        </w:rPr>
+        <w:t xml:space="preserve">void</w:t>
+      </w:r>
+      <w:r>
+        <w:rPr>
+          <w:rStyle w:val="NormalTok"/>
+        </w:rPr>
+        <w:t xml:space="preserve"> </w:t>
+      </w:r>
+      <w:r>
+        <w:rPr>
+          <w:rStyle w:val="FunctionTok"/>
+        </w:rPr>
+        <w:t xml:space="preserve">main</w:t>
+      </w:r>
+      <w:r>
+        <w:rPr>
+          <w:rStyle w:val="NormalTok"/>
+        </w:rPr>
+        <w:t xml:space="preserve">(String[] args) {</w:t>
+      </w:r>
+      <w:r>
+        <w:br w:type="textWrapping"/>
+      </w:r>
+      <w:r>
+        <w:rPr>
+          <w:rStyle w:val="NormalTok"/>
+        </w:rPr>
+        <w:t xml:space="preserve"> </w:t>
+      </w:r>
+      <w:r>
+        <w:rPr>
+          <w:rStyle w:val="NormalTok"/>
+        </w:rPr>
+        <w:t xml:space="preserve"> </w:t>
+      </w:r>
+      <w:r>
+        <w:rPr>
+          <w:rStyle w:val="NormalTok"/>
+        </w:rPr>
+        <w:t xml:space="preserve"> </w:t>
+      </w:r>
+      <w:r>
+        <w:rPr>
+          <w:rStyle w:val="NormalTok"/>
+        </w:rPr>
+        <w:t xml:space="preserve"> </w:t>
+      </w:r>
+      <w:r>
+        <w:rPr>
+          <w:rStyle w:val="NormalTok"/>
+        </w:rPr>
+        <w:t xml:space="preserve"> </w:t>
+      </w:r>
+      <w:r>
+        <w:rPr>
+          <w:rStyle w:val="NormalTok"/>
+        </w:rPr>
+        <w:t xml:space="preserve"> </w:t>
+      </w:r>
+      <w:r>
+        <w:rPr>
+          <w:rStyle w:val="NormalTok"/>
+        </w:rPr>
+        <w:t xml:space="preserve"> </w:t>
+      </w:r>
+      <w:r>
+        <w:rPr>
+          <w:rStyle w:val="NormalTok"/>
+        </w:rPr>
+        <w:t xml:space="preserve"> </w:t>
+      </w:r>
+      <w:r>
+        <w:rPr>
+          <w:rStyle w:val="NormalTok"/>
+        </w:rPr>
+        <w:t xml:space="preserve">System.</w:t>
+      </w:r>
+      <w:r>
+        <w:rPr>
+          <w:rStyle w:val="FunctionTok"/>
+        </w:rPr>
+        <w:t xml:space="preserve">out</w:t>
+      </w:r>
+      <w:r>
+        <w:rPr>
+          <w:rStyle w:val="NormalTok"/>
+        </w:rPr>
+        <w:t xml:space="preserve">.</w:t>
+      </w:r>
+      <w:r>
+        <w:rPr>
+          <w:rStyle w:val="FunctionTok"/>
+        </w:rPr>
+        <w:t xml:space="preserve">println</w:t>
+      </w:r>
+      <w:r>
+        <w:rPr>
+          <w:rStyle w:val="NormalTok"/>
+        </w:rPr>
+        <w:t xml:space="preserve">(</w:t>
+      </w:r>
+      <w:r>
+        <w:rPr>
+          <w:rStyle w:val="StringTok"/>
+        </w:rPr>
+        <w:t xml:space="preserve">"Silahkan masukkan nama dan usia."</w:t>
+      </w:r>
+      <w:r>
+        <w:rPr>
+          <w:rStyle w:val="NormalTok"/>
+        </w:rPr>
+        <w:t xml:space="preserve">);</w:t>
+      </w:r>
+      <w:r>
+        <w:br w:type="textWrapping"/>
+      </w:r>
+      <w:r>
+        <w:br w:type="textWrapping"/>
+      </w:r>
+      <w:r>
+        <w:rPr>
+          <w:rStyle w:val="NormalTok"/>
+        </w:rPr>
+        <w:t xml:space="preserve"> </w:t>
+      </w:r>
+      <w:r>
+        <w:rPr>
+          <w:rStyle w:val="NormalTok"/>
+        </w:rPr>
+        <w:t xml:space="preserve"> </w:t>
+      </w:r>
+      <w:r>
+        <w:rPr>
+          <w:rStyle w:val="NormalTok"/>
+        </w:rPr>
+        <w:t xml:space="preserve"> </w:t>
+      </w:r>
+      <w:r>
+        <w:rPr>
+          <w:rStyle w:val="NormalTok"/>
+        </w:rPr>
+        <w:t xml:space="preserve"> </w:t>
+      </w:r>
+      <w:r>
+        <w:rPr>
+          <w:rStyle w:val="NormalTok"/>
+        </w:rPr>
+        <w:t xml:space="preserve"> </w:t>
+      </w:r>
+      <w:r>
+        <w:rPr>
+          <w:rStyle w:val="NormalTok"/>
+        </w:rPr>
+        <w:t xml:space="preserve"> </w:t>
+      </w:r>
+      <w:r>
+        <w:rPr>
+          <w:rStyle w:val="NormalTok"/>
+        </w:rPr>
+        <w:t xml:space="preserve"> </w:t>
+      </w:r>
+      <w:r>
+        <w:rPr>
+          <w:rStyle w:val="NormalTok"/>
+        </w:rPr>
+        <w:t xml:space="preserve"> </w:t>
+      </w:r>
+      <w:r>
+        <w:rPr>
+          <w:rStyle w:val="NormalTok"/>
+        </w:rPr>
+        <w:t xml:space="preserve">String nama;</w:t>
+      </w:r>
+      <w:r>
+        <w:br w:type="textWrapping"/>
+      </w:r>
+      <w:r>
+        <w:rPr>
+          <w:rStyle w:val="NormalTok"/>
+        </w:rPr>
+        <w:t xml:space="preserve"> </w:t>
+      </w:r>
+      <w:r>
+        <w:rPr>
+          <w:rStyle w:val="NormalTok"/>
+        </w:rPr>
+        <w:t xml:space="preserve"> </w:t>
+      </w:r>
+      <w:r>
+        <w:rPr>
+          <w:rStyle w:val="NormalTok"/>
+        </w:rPr>
+        <w:t xml:space="preserve"> </w:t>
+      </w:r>
+      <w:r>
+        <w:rPr>
+          <w:rStyle w:val="NormalTok"/>
+        </w:rPr>
+        <w:t xml:space="preserve"> </w:t>
+      </w:r>
+      <w:r>
+        <w:rPr>
+          <w:rStyle w:val="NormalTok"/>
+        </w:rPr>
+        <w:t xml:space="preserve"> </w:t>
+      </w:r>
+      <w:r>
+        <w:rPr>
+          <w:rStyle w:val="NormalTok"/>
+        </w:rPr>
+        <w:t xml:space="preserve"> </w:t>
+      </w:r>
+      <w:r>
+        <w:rPr>
+          <w:rStyle w:val="NormalTok"/>
+        </w:rPr>
+        <w:t xml:space="preserve"> </w:t>
+      </w:r>
+      <w:r>
+        <w:rPr>
+          <w:rStyle w:val="NormalTok"/>
+        </w:rPr>
+        <w:t xml:space="preserve"> </w:t>
+      </w:r>
+      <w:r>
+        <w:rPr>
+          <w:rStyle w:val="DataTypeTok"/>
+        </w:rPr>
+        <w:t xml:space="preserve">int</w:t>
+      </w:r>
+      <w:r>
+        <w:rPr>
+          <w:rStyle w:val="NormalTok"/>
+        </w:rPr>
+        <w:t xml:space="preserve"> </w:t>
+      </w:r>
+      <w:r>
+        <w:rPr>
+          <w:rStyle w:val="NormalTok"/>
+        </w:rPr>
+        <w:t xml:space="preserve">usia;</w:t>
+      </w:r>
+      <w:r>
+        <w:br w:type="textWrapping"/>
+      </w:r>
+      <w:r>
+        <w:br w:type="textWrapping"/>
+      </w:r>
+      <w:r>
+        <w:rPr>
+          <w:rStyle w:val="NormalTok"/>
+        </w:rPr>
+        <w:t xml:space="preserve"> </w:t>
+      </w:r>
+      <w:r>
+        <w:rPr>
+          <w:rStyle w:val="NormalTok"/>
+        </w:rPr>
+        <w:t xml:space="preserve"> </w:t>
+      </w:r>
+      <w:r>
+        <w:rPr>
+          <w:rStyle w:val="NormalTok"/>
+        </w:rPr>
+        <w:t xml:space="preserve"> </w:t>
+      </w:r>
+      <w:r>
+        <w:rPr>
+          <w:rStyle w:val="NormalTok"/>
+        </w:rPr>
+        <w:t xml:space="preserve"> </w:t>
+      </w:r>
+      <w:r>
+        <w:rPr>
+          <w:rStyle w:val="NormalTok"/>
+        </w:rPr>
+        <w:t xml:space="preserve"> </w:t>
+      </w:r>
+      <w:r>
+        <w:rPr>
+          <w:rStyle w:val="NormalTok"/>
+        </w:rPr>
+        <w:t xml:space="preserve"> </w:t>
+      </w:r>
+      <w:r>
+        <w:rPr>
+          <w:rStyle w:val="NormalTok"/>
+        </w:rPr>
+        <w:t xml:space="preserve"> </w:t>
+      </w:r>
+      <w:r>
+        <w:rPr>
+          <w:rStyle w:val="NormalTok"/>
+        </w:rPr>
+        <w:t xml:space="preserve"> </w:t>
+      </w:r>
+      <w:r>
+        <w:rPr>
+          <w:rStyle w:val="NormalTok"/>
+        </w:rPr>
+        <w:t xml:space="preserve">Scanner in = </w:t>
+      </w:r>
+      <w:r>
+        <w:rPr>
+          <w:rStyle w:val="KeywordTok"/>
+        </w:rPr>
+        <w:t xml:space="preserve">new</w:t>
+      </w:r>
+      <w:r>
+        <w:rPr>
+          <w:rStyle w:val="NormalTok"/>
+        </w:rPr>
+        <w:t xml:space="preserve"> </w:t>
+      </w:r>
+      <w:r>
+        <w:rPr>
+          <w:rStyle w:val="NormalTok"/>
+        </w:rPr>
+        <w:t xml:space="preserve">Scanner(System.</w:t>
+      </w:r>
+      <w:r>
+        <w:rPr>
+          <w:rStyle w:val="FunctionTok"/>
+        </w:rPr>
+        <w:t xml:space="preserve">in</w:t>
+      </w:r>
+      <w:r>
+        <w:rPr>
+          <w:rStyle w:val="NormalTok"/>
+        </w:rPr>
+        <w:t xml:space="preserve">);</w:t>
+      </w:r>
+      <w:r>
+        <w:br w:type="textWrapping"/>
+      </w:r>
+      <w:r>
+        <w:rPr>
+          <w:rStyle w:val="NormalTok"/>
+        </w:rPr>
+        <w:t xml:space="preserve"> </w:t>
+      </w:r>
+      <w:r>
+        <w:rPr>
+          <w:rStyle w:val="NormalTok"/>
+        </w:rPr>
+        <w:t xml:space="preserve"> </w:t>
+      </w:r>
+      <w:r>
+        <w:rPr>
+          <w:rStyle w:val="NormalTok"/>
+        </w:rPr>
+        <w:t xml:space="preserve"> </w:t>
+      </w:r>
+      <w:r>
+        <w:rPr>
+          <w:rStyle w:val="NormalTok"/>
+        </w:rPr>
+        <w:t xml:space="preserve"> </w:t>
+      </w:r>
+      <w:r>
+        <w:rPr>
+          <w:rStyle w:val="NormalTok"/>
+        </w:rPr>
+        <w:t xml:space="preserve"> </w:t>
+      </w:r>
+      <w:r>
+        <w:rPr>
+          <w:rStyle w:val="NormalTok"/>
+        </w:rPr>
+        <w:t xml:space="preserve"> </w:t>
+      </w:r>
+      <w:r>
+        <w:rPr>
+          <w:rStyle w:val="NormalTok"/>
+        </w:rPr>
+        <w:t xml:space="preserve"> </w:t>
+      </w:r>
+      <w:r>
+        <w:rPr>
+          <w:rStyle w:val="NormalTok"/>
+        </w:rPr>
+        <w:t xml:space="preserve"> </w:t>
+      </w:r>
+      <w:r>
+        <w:rPr>
+          <w:rStyle w:val="NormalTok"/>
+        </w:rPr>
+        <w:t xml:space="preserve">nama = in.</w:t>
+      </w:r>
+      <w:r>
+        <w:rPr>
+          <w:rStyle w:val="FunctionTok"/>
+        </w:rPr>
+        <w:t xml:space="preserve">nextLine</w:t>
+      </w:r>
+      <w:r>
+        <w:rPr>
+          <w:rStyle w:val="NormalTok"/>
+        </w:rPr>
+        <w:t xml:space="preserve">();</w:t>
+      </w:r>
+      <w:r>
+        <w:br w:type="textWrapping"/>
+      </w:r>
+      <w:r>
+        <w:rPr>
+          <w:rStyle w:val="NormalTok"/>
+        </w:rPr>
+        <w:t xml:space="preserve"> </w:t>
+      </w:r>
+      <w:r>
+        <w:rPr>
+          <w:rStyle w:val="NormalTok"/>
+        </w:rPr>
+        <w:t xml:space="preserve"> </w:t>
+      </w:r>
+      <w:r>
+        <w:rPr>
+          <w:rStyle w:val="NormalTok"/>
+        </w:rPr>
+        <w:t xml:space="preserve"> </w:t>
+      </w:r>
+      <w:r>
+        <w:rPr>
+          <w:rStyle w:val="NormalTok"/>
+        </w:rPr>
+        <w:t xml:space="preserve"> </w:t>
+      </w:r>
+      <w:r>
+        <w:rPr>
+          <w:rStyle w:val="NormalTok"/>
+        </w:rPr>
+        <w:t xml:space="preserve"> </w:t>
+      </w:r>
+      <w:r>
+        <w:rPr>
+          <w:rStyle w:val="NormalTok"/>
+        </w:rPr>
+        <w:t xml:space="preserve"> </w:t>
+      </w:r>
+      <w:r>
+        <w:rPr>
+          <w:rStyle w:val="NormalTok"/>
+        </w:rPr>
+        <w:t xml:space="preserve"> </w:t>
+      </w:r>
+      <w:r>
+        <w:rPr>
+          <w:rStyle w:val="NormalTok"/>
+        </w:rPr>
+        <w:t xml:space="preserve"> </w:t>
+      </w:r>
+      <w:r>
+        <w:rPr>
+          <w:rStyle w:val="NormalTok"/>
+        </w:rPr>
+        <w:t xml:space="preserve">usia = in.</w:t>
+      </w:r>
+      <w:r>
+        <w:rPr>
+          <w:rStyle w:val="FunctionTok"/>
+        </w:rPr>
+        <w:t xml:space="preserve">nextInt</w:t>
+      </w:r>
+      <w:r>
+        <w:rPr>
+          <w:rStyle w:val="NormalTok"/>
+        </w:rPr>
+        <w:t xml:space="preserve">();</w:t>
+      </w:r>
+      <w:r>
+        <w:br w:type="textWrapping"/>
+      </w:r>
+      <w:r>
+        <w:rPr>
+          <w:rStyle w:val="NormalTok"/>
+        </w:rPr>
+        <w:t xml:space="preserve"> </w:t>
+      </w:r>
+      <w:r>
+        <w:rPr>
+          <w:rStyle w:val="NormalTok"/>
+        </w:rPr>
+        <w:t xml:space="preserve"> </w:t>
+      </w:r>
+      <w:r>
+        <w:rPr>
+          <w:rStyle w:val="NormalTok"/>
+        </w:rPr>
+        <w:t xml:space="preserve"> </w:t>
+      </w:r>
+      <w:r>
+        <w:rPr>
+          <w:rStyle w:val="NormalTok"/>
+        </w:rPr>
+        <w:t xml:space="preserve"> </w:t>
+      </w:r>
+      <w:r>
+        <w:rPr>
+          <w:rStyle w:val="NormalTok"/>
+        </w:rPr>
+        <w:t xml:space="preserve"> </w:t>
+      </w:r>
+      <w:r>
+        <w:rPr>
+          <w:rStyle w:val="NormalTok"/>
+        </w:rPr>
+        <w:t xml:space="preserve"> </w:t>
+      </w:r>
+      <w:r>
+        <w:rPr>
+          <w:rStyle w:val="NormalTok"/>
+        </w:rPr>
+        <w:t xml:space="preserve"> </w:t>
+      </w:r>
+      <w:r>
+        <w:rPr>
+          <w:rStyle w:val="NormalTok"/>
+        </w:rPr>
+        <w:t xml:space="preserve"> </w:t>
+      </w:r>
+      <w:r>
+        <w:rPr>
+          <w:rStyle w:val="NormalTok"/>
+        </w:rPr>
+        <w:t xml:space="preserve">System.</w:t>
+      </w:r>
+      <w:r>
+        <w:rPr>
+          <w:rStyle w:val="FunctionTok"/>
+        </w:rPr>
+        <w:t xml:space="preserve">out</w:t>
+      </w:r>
+      <w:r>
+        <w:rPr>
+          <w:rStyle w:val="NormalTok"/>
+        </w:rPr>
+        <w:t xml:space="preserve">.</w:t>
+      </w:r>
+      <w:r>
+        <w:rPr>
+          <w:rStyle w:val="FunctionTok"/>
+        </w:rPr>
+        <w:t xml:space="preserve">println</w:t>
+      </w:r>
+      <w:r>
+        <w:rPr>
+          <w:rStyle w:val="NormalTok"/>
+        </w:rPr>
+        <w:t xml:space="preserve">(</w:t>
+      </w:r>
+      <w:r>
+        <w:rPr>
+          <w:rStyle w:val="StringTok"/>
+        </w:rPr>
+        <w:t xml:space="preserve">"Halo "</w:t>
+      </w:r>
+      <w:r>
+        <w:rPr>
+          <w:rStyle w:val="NormalTok"/>
+        </w:rPr>
+        <w:t xml:space="preserve"> </w:t>
+      </w:r>
+      <w:r>
+        <w:rPr>
+          <w:rStyle w:val="NormalTok"/>
+        </w:rPr>
+        <w:t xml:space="preserve">+ nama + </w:t>
+      </w:r>
+      <w:r>
+        <w:rPr>
+          <w:rStyle w:val="StringTok"/>
+        </w:rPr>
+        <w:t xml:space="preserve">"</w:t>
+      </w:r>
+      <w:r>
+        <w:rPr>
+          <w:rStyle w:val="CharTok"/>
+        </w:rPr>
+        <w:t xml:space="preserve">\n</w:t>
+      </w:r>
+      <w:r>
+        <w:rPr>
+          <w:rStyle w:val="StringTok"/>
+        </w:rPr>
+        <w:t xml:space="preserve">Usia anda adalah "</w:t>
+      </w:r>
+      <w:r>
+        <w:rPr>
+          <w:rStyle w:val="NormalTok"/>
+        </w:rPr>
+        <w:t xml:space="preserve"> </w:t>
+      </w:r>
+      <w:r>
+        <w:rPr>
+          <w:rStyle w:val="NormalTok"/>
+        </w:rPr>
+        <w:t xml:space="preserve">+ usia);</w:t>
+      </w:r>
+      <w:r>
+        <w:br w:type="textWrapping"/>
+      </w:r>
+      <w:r>
+        <w:rPr>
+          <w:rStyle w:val="NormalTok"/>
+        </w:rPr>
+        <w:t xml:space="preserve"> </w:t>
+      </w:r>
+      <w:r>
+        <w:rPr>
+          <w:rStyle w:val="NormalTok"/>
+        </w:rPr>
+        <w:t xml:space="preserve"> </w:t>
+      </w:r>
+      <w:r>
+        <w:rPr>
+          <w:rStyle w:val="NormalTok"/>
+        </w:rPr>
+        <w:t xml:space="preserve"> </w:t>
+      </w:r>
+      <w:r>
+        <w:rPr>
+          <w:rStyle w:val="NormalTok"/>
+        </w:rPr>
+        <w:t xml:space="preserve"> </w:t>
+      </w:r>
+      <w:r>
+        <w:rPr>
+          <w:rStyle w:val="NormalTok"/>
+        </w:rPr>
+        <w:t xml:space="preserve">}</w:t>
+      </w:r>
+      <w:r>
+        <w:br w:type="textWrapping"/>
+      </w:r>
+      <w:r>
+        <w:rPr>
+          <w:rStyle w:val="NormalTok"/>
+        </w:rPr>
+        <w:t xml:space="preserve">}</w:t>
+      </w:r>
+    </w:p>
+    <w:p>
+      <w:pPr>
+        <w:pStyle w:val="Heading2"/>
+      </w:pPr>
+      <w:bookmarkStart w:id="64" w:name="challenge-5"/>
+      <w:bookmarkEnd w:id="64"/>
+      <w:r>
+        <w:t xml:space="preserve">Challenge</w:t>
+      </w:r>
+    </w:p>
+    <w:p>
+      <w:pPr>
+        <w:pStyle w:val="FirstParagraph"/>
+      </w:pPr>
+      <w:r>
+        <w:t xml:space="preserve">Buat interface BangunDatar yang didalamnya memiliki method hitungLuas dengan dua buah parameter double, buat tiga buah class beri nama Segitiga, Persegi dan PersegiPanjang masing-masing dari class tersebut implement dari BangunDatar. Buat class main didalamnya terdapat pilihan untuk menghitung luas dari masing-masing bangun datar tersebut.</w:t>
+      </w:r>
+    </w:p>
+    <w:p>
+      <w:pPr>
+        <w:pStyle w:val="Heading2"/>
+      </w:pPr>
+      <w:bookmarkStart w:id="65" w:name="pertemuan-4"/>
+      <w:bookmarkEnd w:id="65"/>
+      <w:r>
+        <w:t xml:space="preserve">[PERTEMUAN 4]</w:t>
+      </w:r>
+    </w:p>
+    <w:p>
+      <w:pPr>
+        <w:pStyle w:val="Heading2"/>
+      </w:pPr>
+      <w:bookmarkStart w:id="66" w:name="jdbc"/>
+      <w:bookmarkEnd w:id="66"/>
+      <w:r>
+        <w:t xml:space="preserve">JDBC</w:t>
+      </w:r>
+    </w:p>
+    <w:p>
+      <w:pPr>
+        <w:pStyle w:val="FirstParagraph"/>
+      </w:pPr>
+      <w:r>
+        <w:t xml:space="preserve">Untuk mengakses database dari Java, kita memerlukan library tambahan, atau biasa disebut sebagai JDBC driver. Driver yang akan digunakan harus disesuaikan dengan database yang digunakan. Sebagai contoh bila kita menggunakan database mysql maka driver yang digunakan adalah driver dari database mysql.</w:t>
+      </w:r>
+    </w:p>
+    <w:p>
+      <w:pPr>
+        <w:pStyle w:val="BodyText"/>
+      </w:pPr>
+      <w:r>
+        <w:t xml:space="preserve">Untuk mendapatkan driver bisa dicari di repository maven seperti berikut: http://mvnrepository.com/artifact/mysql/mysql-connector-java.</w:t>
+      </w:r>
+    </w:p>
+    <w:p>
+      <w:pPr>
+        <w:pStyle w:val="BodyText"/>
+      </w:pPr>
+      <w:r>
+        <w:t xml:space="preserve">Pada sesi ini kita akan mencoba membuat database menggunakan mysql dan akan kita akses dari Java.</w:t>
+      </w:r>
+    </w:p>
+    <w:p>
+      <w:pPr>
+        <w:pStyle w:val="BodyText"/>
+      </w:pPr>
+      <w:r>
+        <w:t xml:space="preserve">Lihat source code modul dalam package</w:t>
+      </w:r>
+      <w:r>
+        <w:t xml:space="preserve"> </w:t>
+      </w:r>
+      <w:r>
+        <w:rPr>
+          <w:rStyle w:val="VerbatimChar"/>
+        </w:rPr>
+        <w:t xml:space="preserve">javabasic.session4</w:t>
+      </w:r>
+      <w:r>
+        <w:t xml:space="preserve">.</w:t>
+      </w:r>
+    </w:p>
+    <w:p>
+      <w:pPr>
+        <w:pStyle w:val="Heading2"/>
+      </w:pPr>
+      <w:bookmarkStart w:id="67" w:name="pertemuan-5"/>
+      <w:bookmarkEnd w:id="67"/>
+      <w:r>
+        <w:t xml:space="preserve">[PERTEMUAN 5]</w:t>
+      </w:r>
+    </w:p>
+    <w:p>
+      <w:pPr>
+        <w:pStyle w:val="Heading2"/>
+      </w:pPr>
+      <w:bookmarkStart w:id="68" w:name="dao-data-access-object"/>
+      <w:bookmarkEnd w:id="68"/>
+      <w:r>
+        <w:t xml:space="preserve">DAO (Data Access Object)</w:t>
+      </w:r>
+    </w:p>
+    <w:p>
+      <w:pPr>
+        <w:pStyle w:val="FirstParagraph"/>
+      </w:pPr>
+      <w:r>
+        <w:t xml:space="preserve">DAO atau Data Access Object merupakan salah satu konsep dari separation of concern, yaitu memisahkan antara tampilan user, model dan logic dari aplikasi, terutama kaitannya dengan akses ke database.</w:t>
+      </w:r>
+    </w:p>
+    <w:p>
+      <w:pPr>
+        <w:pStyle w:val="BodyText"/>
+      </w:pPr>
+      <w:r>
+        <w:t xml:space="preserve">Pada sesi kali ini kita akan merefactor code yang telah kita buat pada sesi ke-4 dan merubahnya dengan mengimplementasikan konsep dari DAO.</w:t>
+      </w:r>
+    </w:p>
+    <w:p>
+      <w:pPr>
+        <w:pStyle w:val="BodyText"/>
+      </w:pPr>
+      <w:r>
+        <w:t xml:space="preserve">Lihat source code modul dalam package</w:t>
+      </w:r>
+      <w:r>
+        <w:t xml:space="preserve"> </w:t>
+      </w:r>
+      <w:r>
+        <w:rPr>
+          <w:rStyle w:val="VerbatimChar"/>
+        </w:rPr>
+        <w:t xml:space="preserve">javabasic.session5</w:t>
       </w:r>
       <w:r>
         <w:t xml:space="preserve">.</w:t>
@@ -10313,7 +12676,7 @@
     </w:lvl>
   </w:abstractNum>
   <w:abstractNum w:abstractNumId="990">
-    <w:nsid w:val="d7f40196"/>
+    <w:nsid w:val="af8ad2f2"/>
     <w:multiLevelType w:val="multilevel"/>
     <w:lvl w:ilvl="0">
       <w:numFmt w:val="bullet"/>
@@ -10394,7 +12757,7 @@
     </w:lvl>
   </w:abstractNum>
   <w:abstractNum w:abstractNumId="99411">
-    <w:nsid w:val="ac93fb43"/>
+    <w:nsid w:val="e7ec330f"/>
     <w:multiLevelType w:val="multilevel"/>
     <w:lvl w:ilvl="0">
       <w:start w:val="1"/>
@@ -10482,7 +12845,7 @@
     </w:lvl>
   </w:abstractNum>
   <w:abstractNum w:abstractNumId="991">
-    <w:nsid w:val="6d28e649"/>
+    <w:nsid w:val="27fad40e"/>
     <w:multiLevelType w:val="multilevel"/>
     <w:lvl w:ilvl="0">
       <w:numFmt w:val="bullet"/>
@@ -10602,6 +12965,9 @@
     <w:abstractNumId w:val="991"/>
   </w:num>
   <w:num w:numId="1005">
+    <w:abstractNumId w:val="991"/>
+  </w:num>
+  <w:num w:numId="1006">
     <w:abstractNumId w:val="991"/>
   </w:num>
 </w:numbering>

</xml_diff>

<commit_message>
completed convert modul java basic 1
</commit_message>
<xml_diff>
--- a/Modul Java Desktop 1 - Fundamental.docx
+++ b/Modul Java Desktop 1 - Fundamental.docx
@@ -10247,6 +10247,16 @@
     </w:p>
     <w:p>
       <w:pPr>
+        <w:pStyle w:val="Heading3"/>
+      </w:pPr>
+      <w:bookmarkStart w:id="54" w:name="class"/>
+      <w:bookmarkEnd w:id="54"/>
+      <w:r>
+        <w:t xml:space="preserve">Class</w:t>
+      </w:r>
+    </w:p>
+    <w:p>
+      <w:pPr>
         <w:pStyle w:val="FirstParagraph"/>
       </w:pPr>
       <w:r>
@@ -10255,7 +10265,17 @@
     </w:p>
     <w:p>
       <w:pPr>
-        <w:pStyle w:val="BodyText"/>
+        <w:pStyle w:val="Heading3"/>
+      </w:pPr>
+      <w:bookmarkStart w:id="55" w:name="object"/>
+      <w:bookmarkEnd w:id="55"/>
+      <w:r>
+        <w:t xml:space="preserve">Object</w:t>
+      </w:r>
+    </w:p>
+    <w:p>
+      <w:pPr>
+        <w:pStyle w:val="FirstParagraph"/>
       </w:pPr>
       <w:r>
         <w:t xml:space="preserve">Object adalah instansiasi dari class. Misal kita membuat sebuah class</w:t>
@@ -10335,7 +10355,17 @@
     </w:p>
     <w:p>
       <w:pPr>
-        <w:pStyle w:val="BodyText"/>
+        <w:pStyle w:val="Heading3"/>
+      </w:pPr>
+      <w:bookmarkStart w:id="56" w:name="method"/>
+      <w:bookmarkEnd w:id="56"/>
+      <w:r>
+        <w:t xml:space="preserve">Method</w:t>
+      </w:r>
+    </w:p>
+    <w:p>
+      <w:pPr>
+        <w:pStyle w:val="FirstParagraph"/>
       </w:pPr>
       <w:r>
         <w:t xml:space="preserve">Method adalah sekumpulan kode yang diberi nama, untuk merujuk ke sekumpulan kode tersebut digunakan sebuah nama yang disebut dengan nama method. Method mempunyai parameter sebagai input dan nilai kembalian sebagai output.</w:t>
@@ -10343,7 +10373,17 @@
     </w:p>
     <w:p>
       <w:pPr>
-        <w:pStyle w:val="BodyText"/>
+        <w:pStyle w:val="Heading3"/>
+      </w:pPr>
+      <w:bookmarkStart w:id="57" w:name="constructor"/>
+      <w:bookmarkEnd w:id="57"/>
+      <w:r>
+        <w:t xml:space="preserve">Constructor</w:t>
+      </w:r>
+    </w:p>
+    <w:p>
+      <w:pPr>
+        <w:pStyle w:val="FirstParagraph"/>
       </w:pPr>
       <w:r>
         <w:t xml:space="preserve">Constructor adalah method yang spesial, karena mempunyai aturan-aturan sebagai berikut:</w:t>
@@ -11205,10 +11245,28 @@
     </w:p>
     <w:p>
       <w:pPr>
+        <w:pStyle w:val="Heading3"/>
+      </w:pPr>
+      <w:bookmarkStart w:id="58" w:name="challenge-5"/>
+      <w:bookmarkEnd w:id="58"/>
+      <w:r>
+        <w:t xml:space="preserve">Challenge</w:t>
+      </w:r>
+    </w:p>
+    <w:p>
+      <w:pPr>
+        <w:pStyle w:val="FirstParagraph"/>
+      </w:pPr>
+      <w:r>
+        <w:t xml:space="preserve">Buat class main untuk menginstansiasi class Mahasiswa diatas dan panggil methodnya.</w:t>
+      </w:r>
+    </w:p>
+    <w:p>
+      <w:pPr>
         <w:pStyle w:val="Heading2"/>
       </w:pPr>
-      <w:bookmarkStart w:id="54" w:name="abstract-class-dan-interface"/>
-      <w:bookmarkEnd w:id="54"/>
+      <w:bookmarkStart w:id="59" w:name="abstract-class-dan-interface"/>
+      <w:bookmarkEnd w:id="59"/>
       <w:r>
         <w:t xml:space="preserve">Abstract Class dan Interface</w:t>
       </w:r>
@@ -11223,10 +11281,119 @@
     </w:p>
     <w:p>
       <w:pPr>
+        <w:pStyle w:val="BodyText"/>
+      </w:pPr>
+      <w:r>
+        <w:t xml:space="preserve">Sedangkan interface merupakan class yang semua methodnya bersifat abstract dan harus diimplementasikan di class yang mengimplementasikan interface tersebut, dan semua variable didalam interface akan dideklarasikan sebagai</w:t>
+      </w:r>
+      <w:r>
+        <w:t xml:space="preserve"> </w:t>
+      </w:r>
+      <w:r>
+        <w:rPr>
+          <w:rStyle w:val="VerbatimChar"/>
+        </w:rPr>
+        <w:t xml:space="preserve">public static final</w:t>
+      </w:r>
+      <w:r>
+        <w:t xml:space="preserve"> </w:t>
+      </w:r>
+      <w:r>
+        <w:t xml:space="preserve">atau dengan kata lain sebagai sebuah konstanta.</w:t>
+      </w:r>
+    </w:p>
+    <w:p>
+      <w:pPr>
         <w:pStyle w:val="Heading2"/>
       </w:pPr>
-      <w:bookmarkStart w:id="55" w:name="oop"/>
-      <w:bookmarkEnd w:id="55"/>
+      <w:bookmarkStart w:id="60" w:name="konstanta"/>
+      <w:bookmarkEnd w:id="60"/>
+      <w:r>
+        <w:t xml:space="preserve">Konstanta</w:t>
+      </w:r>
+    </w:p>
+    <w:p>
+      <w:pPr>
+        <w:pStyle w:val="FirstParagraph"/>
+      </w:pPr>
+      <w:r>
+        <w:t xml:space="preserve">Konstanta dalam java juga mempunyai aturan penamaan yang diterangkan dalam Java Code Convention. Nama konstanta semuanya huruf besar dan dipisahkan dengan underscore (_) kalau terdiri dari dua kata atau lebih.</w:t>
+      </w:r>
+    </w:p>
+    <w:p>
+      <w:pPr>
+        <w:pStyle w:val="SourceCode"/>
+      </w:pPr>
+      <w:r>
+        <w:rPr>
+          <w:rStyle w:val="DataTypeTok"/>
+        </w:rPr>
+        <w:t xml:space="preserve">final</w:t>
+      </w:r>
+      <w:r>
+        <w:rPr>
+          <w:rStyle w:val="NormalTok"/>
+        </w:rPr>
+        <w:t xml:space="preserve"> </w:t>
+      </w:r>
+      <w:r>
+        <w:rPr>
+          <w:rStyle w:val="NormalTok"/>
+        </w:rPr>
+        <w:t xml:space="preserve">Integer INI_ADALAH_KONSTANTA_INTEGER = </w:t>
+      </w:r>
+      <w:r>
+        <w:rPr>
+          <w:rStyle w:val="DecValTok"/>
+        </w:rPr>
+        <w:t xml:space="preserve">10</w:t>
+      </w:r>
+      <w:r>
+        <w:rPr>
+          <w:rStyle w:val="NormalTok"/>
+        </w:rPr>
+        <w:t xml:space="preserve">;</w:t>
+      </w:r>
+      <w:r>
+        <w:br w:type="textWrapping"/>
+      </w:r>
+      <w:r>
+        <w:rPr>
+          <w:rStyle w:val="DataTypeTok"/>
+        </w:rPr>
+        <w:t xml:space="preserve">final</w:t>
+      </w:r>
+      <w:r>
+        <w:rPr>
+          <w:rStyle w:val="NormalTok"/>
+        </w:rPr>
+        <w:t xml:space="preserve"> </w:t>
+      </w:r>
+      <w:r>
+        <w:rPr>
+          <w:rStyle w:val="NormalTok"/>
+        </w:rPr>
+        <w:t xml:space="preserve">String INI_ADALAH_KONSTANTA_STRING = </w:t>
+      </w:r>
+      <w:r>
+        <w:rPr>
+          <w:rStyle w:val="StringTok"/>
+        </w:rPr>
+        <w:t xml:space="preserve">"Hello"</w:t>
+      </w:r>
+      <w:r>
+        <w:rPr>
+          <w:rStyle w:val="NormalTok"/>
+        </w:rPr>
+        <w:t xml:space="preserve">;</w:t>
+      </w:r>
+    </w:p>
+    <w:p>
+      <w:pPr>
+        <w:pStyle w:val="Heading2"/>
+      </w:pPr>
+      <w:bookmarkStart w:id="61" w:name="oop"/>
+      <w:bookmarkEnd w:id="61"/>
       <w:r>
         <w:t xml:space="preserve">OOP</w:t>
       </w:r>
@@ -11243,8 +11410,8 @@
       <w:pPr>
         <w:pStyle w:val="Heading3"/>
       </w:pPr>
-      <w:bookmarkStart w:id="56" w:name="inheritance"/>
-      <w:bookmarkEnd w:id="56"/>
+      <w:bookmarkStart w:id="62" w:name="inheritance"/>
+      <w:bookmarkEnd w:id="62"/>
       <w:r>
         <w:t xml:space="preserve">Inheritance</w:t>
       </w:r>
@@ -11261,8 +11428,8 @@
       <w:pPr>
         <w:pStyle w:val="Heading3"/>
       </w:pPr>
-      <w:bookmarkStart w:id="57" w:name="overloading"/>
-      <w:bookmarkEnd w:id="57"/>
+      <w:bookmarkStart w:id="63" w:name="overloading"/>
+      <w:bookmarkEnd w:id="63"/>
       <w:r>
         <w:t xml:space="preserve">Overloading</w:t>
       </w:r>
@@ -11279,8 +11446,8 @@
       <w:pPr>
         <w:pStyle w:val="Heading3"/>
       </w:pPr>
-      <w:bookmarkStart w:id="58" w:name="overriding"/>
-      <w:bookmarkEnd w:id="58"/>
+      <w:bookmarkStart w:id="64" w:name="overriding"/>
+      <w:bookmarkEnd w:id="64"/>
       <w:r>
         <w:t xml:space="preserve">Overriding</w:t>
       </w:r>
@@ -11297,8 +11464,8 @@
       <w:pPr>
         <w:pStyle w:val="Heading3"/>
       </w:pPr>
-      <w:bookmarkStart w:id="59" w:name="enkapsulasi"/>
-      <w:bookmarkEnd w:id="59"/>
+      <w:bookmarkStart w:id="65" w:name="enkapsulasi"/>
+      <w:bookmarkEnd w:id="65"/>
       <w:r>
         <w:t xml:space="preserve">Enkapsulasi</w:t>
       </w:r>
@@ -11327,8 +11494,8 @@
       <w:pPr>
         <w:pStyle w:val="Heading3"/>
       </w:pPr>
-      <w:bookmarkStart w:id="60" w:name="polimorfisme"/>
-      <w:bookmarkEnd w:id="60"/>
+      <w:bookmarkStart w:id="66" w:name="polimorfisme"/>
+      <w:bookmarkEnd w:id="66"/>
       <w:r>
         <w:t xml:space="preserve">Polimorfisme</w:t>
       </w:r>
@@ -11365,8 +11532,8 @@
       <w:pPr>
         <w:pStyle w:val="Heading2"/>
       </w:pPr>
-      <w:bookmarkStart w:id="61" w:name="access-modifier"/>
-      <w:bookmarkEnd w:id="61"/>
+      <w:bookmarkStart w:id="67" w:name="access-modifier"/>
+      <w:bookmarkEnd w:id="67"/>
       <w:r>
         <w:t xml:space="preserve">Access Modifier</w:t>
       </w:r>
@@ -11573,10 +11740,10 @@
       <w:pPr>
         <w:pStyle w:val="Heading2"/>
       </w:pPr>
-      <w:bookmarkStart w:id="62" w:name="konstanta"/>
-      <w:bookmarkEnd w:id="62"/>
-      <w:r>
-        <w:t xml:space="preserve">Konstanta</w:t>
+      <w:bookmarkStart w:id="68" w:name="package-dan-import"/>
+      <w:bookmarkEnd w:id="68"/>
+      <w:r>
+        <w:t xml:space="preserve">Package dan Import</w:t>
       </w:r>
     </w:p>
     <w:p>
@@ -11584,7 +11751,15 @@
         <w:pStyle w:val="FirstParagraph"/>
       </w:pPr>
       <w:r>
-        <w:t xml:space="preserve">Konstanta dalam java juga mempunyai aturan penamaan yang diterangkan dalam Java Code Convention. Nama konstanta semuanya huruf besar dan dipisahkan dengan underscore (_) kalau terdiri dari dua kata atau lebih.</w:t>
+        <w:t xml:space="preserve">Pakcage dalam java adalah sebuah mekanisme untuk mengorganisasi penamaan class ke dalam modul-modul. Class yang mempunyai fungsionalitas serupa dan kemiripan cukup tinggi biasanya diletakkan dalam satu package yang sama.</w:t>
+      </w:r>
+    </w:p>
+    <w:p>
+      <w:pPr>
+        <w:pStyle w:val="BodyText"/>
+      </w:pPr>
+      <w:r>
+        <w:t xml:space="preserve">Import digunakan untuk menyederhanakan penulisan class. Tanpa menggunakan import kita harus menuliskan nama lengkap class besarta packagenya. Dengan menggunakan import, kita deklarasikan di mana class yang digunakan tersebut berada sehingga selanjutnya tidak perlu lagi menuliskan nama package dari sebuah class. Ada dua pengecualian di mana import tidak diperlukan, pertama untuk class-class yang berada dalam package yang sama dan kedua adalah class-class yang berada dalam package java.lang.</w:t>
       </w:r>
     </w:p>
     <w:p>
@@ -11593,76 +11768,757 @@
       </w:pPr>
       <w:r>
         <w:rPr>
+          <w:rStyle w:val="KeywordTok"/>
+        </w:rPr>
+        <w:t xml:space="preserve">package javabasic.session1.challenge.solution;</w:t>
+      </w:r>
+      <w:r>
+        <w:br w:type="textWrapping"/>
+      </w:r>
+      <w:r>
+        <w:rPr>
+          <w:rStyle w:val="KeywordTok"/>
+        </w:rPr>
+        <w:t xml:space="preserve">import java.util.Scanner;</w:t>
+      </w:r>
+      <w:r>
+        <w:br w:type="textWrapping"/>
+      </w:r>
+      <w:r>
+        <w:rPr>
+          <w:rStyle w:val="KeywordTok"/>
+        </w:rPr>
+        <w:t xml:space="preserve">public</w:t>
+      </w:r>
+      <w:r>
+        <w:rPr>
+          <w:rStyle w:val="NormalTok"/>
+        </w:rPr>
+        <w:t xml:space="preserve"> </w:t>
+      </w:r>
+      <w:r>
+        <w:rPr>
+          <w:rStyle w:val="KeywordTok"/>
+        </w:rPr>
+        <w:t xml:space="preserve">class</w:t>
+      </w:r>
+      <w:r>
+        <w:rPr>
+          <w:rStyle w:val="NormalTok"/>
+        </w:rPr>
+        <w:t xml:space="preserve"> </w:t>
+      </w:r>
+      <w:r>
+        <w:rPr>
+          <w:rStyle w:val="NormalTok"/>
+        </w:rPr>
+        <w:t xml:space="preserve">InputNamaDanUsia {</w:t>
+      </w:r>
+      <w:r>
+        <w:br w:type="textWrapping"/>
+      </w:r>
+      <w:r>
+        <w:rPr>
+          <w:rStyle w:val="NormalTok"/>
+        </w:rPr>
+        <w:t xml:space="preserve"> </w:t>
+      </w:r>
+      <w:r>
+        <w:rPr>
+          <w:rStyle w:val="NormalTok"/>
+        </w:rPr>
+        <w:t xml:space="preserve"> </w:t>
+      </w:r>
+      <w:r>
+        <w:rPr>
+          <w:rStyle w:val="NormalTok"/>
+        </w:rPr>
+        <w:t xml:space="preserve"> </w:t>
+      </w:r>
+      <w:r>
+        <w:rPr>
+          <w:rStyle w:val="NormalTok"/>
+        </w:rPr>
+        <w:t xml:space="preserve"> </w:t>
+      </w:r>
+      <w:r>
+        <w:rPr>
+          <w:rStyle w:val="KeywordTok"/>
+        </w:rPr>
+        <w:t xml:space="preserve">public</w:t>
+      </w:r>
+      <w:r>
+        <w:rPr>
+          <w:rStyle w:val="NormalTok"/>
+        </w:rPr>
+        <w:t xml:space="preserve"> </w:t>
+      </w:r>
+      <w:r>
+        <w:rPr>
           <w:rStyle w:val="DataTypeTok"/>
         </w:rPr>
-        <w:t xml:space="preserve">final</w:t>
-      </w:r>
-      <w:r>
-        <w:rPr>
-          <w:rStyle w:val="NormalTok"/>
-        </w:rPr>
-        <w:t xml:space="preserve"> </w:t>
-      </w:r>
-      <w:r>
-        <w:rPr>
-          <w:rStyle w:val="NormalTok"/>
-        </w:rPr>
-        <w:t xml:space="preserve">Integer INI_ADALAH_KONSTANTA_INTEGER = </w:t>
-      </w:r>
-      <w:r>
-        <w:rPr>
-          <w:rStyle w:val="DecValTok"/>
-        </w:rPr>
-        <w:t xml:space="preserve">10</w:t>
-      </w:r>
-      <w:r>
-        <w:rPr>
-          <w:rStyle w:val="NormalTok"/>
-        </w:rPr>
-        <w:t xml:space="preserve">;</w:t>
-      </w:r>
-      <w:r>
-        <w:br w:type="textWrapping"/>
+        <w:t xml:space="preserve">static</w:t>
+      </w:r>
+      <w:r>
+        <w:rPr>
+          <w:rStyle w:val="NormalTok"/>
+        </w:rPr>
+        <w:t xml:space="preserve"> </w:t>
       </w:r>
       <w:r>
         <w:rPr>
           <w:rStyle w:val="DataTypeTok"/>
         </w:rPr>
-        <w:t xml:space="preserve">final</w:t>
-      </w:r>
-      <w:r>
-        <w:rPr>
-          <w:rStyle w:val="NormalTok"/>
-        </w:rPr>
-        <w:t xml:space="preserve"> </w:t>
-      </w:r>
-      <w:r>
-        <w:rPr>
-          <w:rStyle w:val="NormalTok"/>
-        </w:rPr>
-        <w:t xml:space="preserve">String INI_ADALAH_KONSTANTA_STRING = </w:t>
+        <w:t xml:space="preserve">void</w:t>
+      </w:r>
+      <w:r>
+        <w:rPr>
+          <w:rStyle w:val="NormalTok"/>
+        </w:rPr>
+        <w:t xml:space="preserve"> </w:t>
+      </w:r>
+      <w:r>
+        <w:rPr>
+          <w:rStyle w:val="FunctionTok"/>
+        </w:rPr>
+        <w:t xml:space="preserve">main</w:t>
+      </w:r>
+      <w:r>
+        <w:rPr>
+          <w:rStyle w:val="NormalTok"/>
+        </w:rPr>
+        <w:t xml:space="preserve">(String[] args) {</w:t>
+      </w:r>
+      <w:r>
+        <w:br w:type="textWrapping"/>
+      </w:r>
+      <w:r>
+        <w:rPr>
+          <w:rStyle w:val="NormalTok"/>
+        </w:rPr>
+        <w:t xml:space="preserve"> </w:t>
+      </w:r>
+      <w:r>
+        <w:rPr>
+          <w:rStyle w:val="NormalTok"/>
+        </w:rPr>
+        <w:t xml:space="preserve"> </w:t>
+      </w:r>
+      <w:r>
+        <w:rPr>
+          <w:rStyle w:val="NormalTok"/>
+        </w:rPr>
+        <w:t xml:space="preserve"> </w:t>
+      </w:r>
+      <w:r>
+        <w:rPr>
+          <w:rStyle w:val="NormalTok"/>
+        </w:rPr>
+        <w:t xml:space="preserve"> </w:t>
+      </w:r>
+      <w:r>
+        <w:rPr>
+          <w:rStyle w:val="NormalTok"/>
+        </w:rPr>
+        <w:t xml:space="preserve"> </w:t>
+      </w:r>
+      <w:r>
+        <w:rPr>
+          <w:rStyle w:val="NormalTok"/>
+        </w:rPr>
+        <w:t xml:space="preserve"> </w:t>
+      </w:r>
+      <w:r>
+        <w:rPr>
+          <w:rStyle w:val="NormalTok"/>
+        </w:rPr>
+        <w:t xml:space="preserve"> </w:t>
+      </w:r>
+      <w:r>
+        <w:rPr>
+          <w:rStyle w:val="NormalTok"/>
+        </w:rPr>
+        <w:t xml:space="preserve"> </w:t>
+      </w:r>
+      <w:r>
+        <w:rPr>
+          <w:rStyle w:val="NormalTok"/>
+        </w:rPr>
+        <w:t xml:space="preserve">System.</w:t>
+      </w:r>
+      <w:r>
+        <w:rPr>
+          <w:rStyle w:val="FunctionTok"/>
+        </w:rPr>
+        <w:t xml:space="preserve">out</w:t>
+      </w:r>
+      <w:r>
+        <w:rPr>
+          <w:rStyle w:val="NormalTok"/>
+        </w:rPr>
+        <w:t xml:space="preserve">.</w:t>
+      </w:r>
+      <w:r>
+        <w:rPr>
+          <w:rStyle w:val="FunctionTok"/>
+        </w:rPr>
+        <w:t xml:space="preserve">println</w:t>
+      </w:r>
+      <w:r>
+        <w:rPr>
+          <w:rStyle w:val="NormalTok"/>
+        </w:rPr>
+        <w:t xml:space="preserve">(</w:t>
       </w:r>
       <w:r>
         <w:rPr>
           <w:rStyle w:val="StringTok"/>
         </w:rPr>
-        <w:t xml:space="preserve">"Hello"</w:t>
-      </w:r>
-      <w:r>
-        <w:rPr>
-          <w:rStyle w:val="NormalTok"/>
-        </w:rPr>
-        <w:t xml:space="preserve">;</w:t>
+        <w:t xml:space="preserve">"Silahkan masukkan nama dan usia."</w:t>
+      </w:r>
+      <w:r>
+        <w:rPr>
+          <w:rStyle w:val="NormalTok"/>
+        </w:rPr>
+        <w:t xml:space="preserve">);</w:t>
+      </w:r>
+      <w:r>
+        <w:br w:type="textWrapping"/>
+      </w:r>
+      <w:r>
+        <w:br w:type="textWrapping"/>
+      </w:r>
+      <w:r>
+        <w:rPr>
+          <w:rStyle w:val="NormalTok"/>
+        </w:rPr>
+        <w:t xml:space="preserve"> </w:t>
+      </w:r>
+      <w:r>
+        <w:rPr>
+          <w:rStyle w:val="NormalTok"/>
+        </w:rPr>
+        <w:t xml:space="preserve"> </w:t>
+      </w:r>
+      <w:r>
+        <w:rPr>
+          <w:rStyle w:val="NormalTok"/>
+        </w:rPr>
+        <w:t xml:space="preserve"> </w:t>
+      </w:r>
+      <w:r>
+        <w:rPr>
+          <w:rStyle w:val="NormalTok"/>
+        </w:rPr>
+        <w:t xml:space="preserve"> </w:t>
+      </w:r>
+      <w:r>
+        <w:rPr>
+          <w:rStyle w:val="NormalTok"/>
+        </w:rPr>
+        <w:t xml:space="preserve"> </w:t>
+      </w:r>
+      <w:r>
+        <w:rPr>
+          <w:rStyle w:val="NormalTok"/>
+        </w:rPr>
+        <w:t xml:space="preserve"> </w:t>
+      </w:r>
+      <w:r>
+        <w:rPr>
+          <w:rStyle w:val="NormalTok"/>
+        </w:rPr>
+        <w:t xml:space="preserve"> </w:t>
+      </w:r>
+      <w:r>
+        <w:rPr>
+          <w:rStyle w:val="NormalTok"/>
+        </w:rPr>
+        <w:t xml:space="preserve"> </w:t>
+      </w:r>
+      <w:r>
+        <w:rPr>
+          <w:rStyle w:val="NormalTok"/>
+        </w:rPr>
+        <w:t xml:space="preserve">String nama;</w:t>
+      </w:r>
+      <w:r>
+        <w:br w:type="textWrapping"/>
+      </w:r>
+      <w:r>
+        <w:rPr>
+          <w:rStyle w:val="NormalTok"/>
+        </w:rPr>
+        <w:t xml:space="preserve"> </w:t>
+      </w:r>
+      <w:r>
+        <w:rPr>
+          <w:rStyle w:val="NormalTok"/>
+        </w:rPr>
+        <w:t xml:space="preserve"> </w:t>
+      </w:r>
+      <w:r>
+        <w:rPr>
+          <w:rStyle w:val="NormalTok"/>
+        </w:rPr>
+        <w:t xml:space="preserve"> </w:t>
+      </w:r>
+      <w:r>
+        <w:rPr>
+          <w:rStyle w:val="NormalTok"/>
+        </w:rPr>
+        <w:t xml:space="preserve"> </w:t>
+      </w:r>
+      <w:r>
+        <w:rPr>
+          <w:rStyle w:val="NormalTok"/>
+        </w:rPr>
+        <w:t xml:space="preserve"> </w:t>
+      </w:r>
+      <w:r>
+        <w:rPr>
+          <w:rStyle w:val="NormalTok"/>
+        </w:rPr>
+        <w:t xml:space="preserve"> </w:t>
+      </w:r>
+      <w:r>
+        <w:rPr>
+          <w:rStyle w:val="NormalTok"/>
+        </w:rPr>
+        <w:t xml:space="preserve"> </w:t>
+      </w:r>
+      <w:r>
+        <w:rPr>
+          <w:rStyle w:val="NormalTok"/>
+        </w:rPr>
+        <w:t xml:space="preserve"> </w:t>
+      </w:r>
+      <w:r>
+        <w:rPr>
+          <w:rStyle w:val="DataTypeTok"/>
+        </w:rPr>
+        <w:t xml:space="preserve">int</w:t>
+      </w:r>
+      <w:r>
+        <w:rPr>
+          <w:rStyle w:val="NormalTok"/>
+        </w:rPr>
+        <w:t xml:space="preserve"> </w:t>
+      </w:r>
+      <w:r>
+        <w:rPr>
+          <w:rStyle w:val="NormalTok"/>
+        </w:rPr>
+        <w:t xml:space="preserve">usia;</w:t>
+      </w:r>
+      <w:r>
+        <w:br w:type="textWrapping"/>
+      </w:r>
+      <w:r>
+        <w:br w:type="textWrapping"/>
+      </w:r>
+      <w:r>
+        <w:rPr>
+          <w:rStyle w:val="NormalTok"/>
+        </w:rPr>
+        <w:t xml:space="preserve"> </w:t>
+      </w:r>
+      <w:r>
+        <w:rPr>
+          <w:rStyle w:val="NormalTok"/>
+        </w:rPr>
+        <w:t xml:space="preserve"> </w:t>
+      </w:r>
+      <w:r>
+        <w:rPr>
+          <w:rStyle w:val="NormalTok"/>
+        </w:rPr>
+        <w:t xml:space="preserve"> </w:t>
+      </w:r>
+      <w:r>
+        <w:rPr>
+          <w:rStyle w:val="NormalTok"/>
+        </w:rPr>
+        <w:t xml:space="preserve"> </w:t>
+      </w:r>
+      <w:r>
+        <w:rPr>
+          <w:rStyle w:val="NormalTok"/>
+        </w:rPr>
+        <w:t xml:space="preserve"> </w:t>
+      </w:r>
+      <w:r>
+        <w:rPr>
+          <w:rStyle w:val="NormalTok"/>
+        </w:rPr>
+        <w:t xml:space="preserve"> </w:t>
+      </w:r>
+      <w:r>
+        <w:rPr>
+          <w:rStyle w:val="NormalTok"/>
+        </w:rPr>
+        <w:t xml:space="preserve"> </w:t>
+      </w:r>
+      <w:r>
+        <w:rPr>
+          <w:rStyle w:val="NormalTok"/>
+        </w:rPr>
+        <w:t xml:space="preserve"> </w:t>
+      </w:r>
+      <w:r>
+        <w:rPr>
+          <w:rStyle w:val="NormalTok"/>
+        </w:rPr>
+        <w:t xml:space="preserve">Scanner in = </w:t>
+      </w:r>
+      <w:r>
+        <w:rPr>
+          <w:rStyle w:val="KeywordTok"/>
+        </w:rPr>
+        <w:t xml:space="preserve">new</w:t>
+      </w:r>
+      <w:r>
+        <w:rPr>
+          <w:rStyle w:val="NormalTok"/>
+        </w:rPr>
+        <w:t xml:space="preserve"> </w:t>
+      </w:r>
+      <w:r>
+        <w:rPr>
+          <w:rStyle w:val="NormalTok"/>
+        </w:rPr>
+        <w:t xml:space="preserve">Scanner(System.</w:t>
+      </w:r>
+      <w:r>
+        <w:rPr>
+          <w:rStyle w:val="FunctionTok"/>
+        </w:rPr>
+        <w:t xml:space="preserve">in</w:t>
+      </w:r>
+      <w:r>
+        <w:rPr>
+          <w:rStyle w:val="NormalTok"/>
+        </w:rPr>
+        <w:t xml:space="preserve">);</w:t>
+      </w:r>
+      <w:r>
+        <w:br w:type="textWrapping"/>
+      </w:r>
+      <w:r>
+        <w:rPr>
+          <w:rStyle w:val="NormalTok"/>
+        </w:rPr>
+        <w:t xml:space="preserve"> </w:t>
+      </w:r>
+      <w:r>
+        <w:rPr>
+          <w:rStyle w:val="NormalTok"/>
+        </w:rPr>
+        <w:t xml:space="preserve"> </w:t>
+      </w:r>
+      <w:r>
+        <w:rPr>
+          <w:rStyle w:val="NormalTok"/>
+        </w:rPr>
+        <w:t xml:space="preserve"> </w:t>
+      </w:r>
+      <w:r>
+        <w:rPr>
+          <w:rStyle w:val="NormalTok"/>
+        </w:rPr>
+        <w:t xml:space="preserve"> </w:t>
+      </w:r>
+      <w:r>
+        <w:rPr>
+          <w:rStyle w:val="NormalTok"/>
+        </w:rPr>
+        <w:t xml:space="preserve"> </w:t>
+      </w:r>
+      <w:r>
+        <w:rPr>
+          <w:rStyle w:val="NormalTok"/>
+        </w:rPr>
+        <w:t xml:space="preserve"> </w:t>
+      </w:r>
+      <w:r>
+        <w:rPr>
+          <w:rStyle w:val="NormalTok"/>
+        </w:rPr>
+        <w:t xml:space="preserve"> </w:t>
+      </w:r>
+      <w:r>
+        <w:rPr>
+          <w:rStyle w:val="NormalTok"/>
+        </w:rPr>
+        <w:t xml:space="preserve"> </w:t>
+      </w:r>
+      <w:r>
+        <w:rPr>
+          <w:rStyle w:val="NormalTok"/>
+        </w:rPr>
+        <w:t xml:space="preserve">nama = in.</w:t>
+      </w:r>
+      <w:r>
+        <w:rPr>
+          <w:rStyle w:val="FunctionTok"/>
+        </w:rPr>
+        <w:t xml:space="preserve">nextLine</w:t>
+      </w:r>
+      <w:r>
+        <w:rPr>
+          <w:rStyle w:val="NormalTok"/>
+        </w:rPr>
+        <w:t xml:space="preserve">();</w:t>
+      </w:r>
+      <w:r>
+        <w:br w:type="textWrapping"/>
+      </w:r>
+      <w:r>
+        <w:rPr>
+          <w:rStyle w:val="NormalTok"/>
+        </w:rPr>
+        <w:t xml:space="preserve"> </w:t>
+      </w:r>
+      <w:r>
+        <w:rPr>
+          <w:rStyle w:val="NormalTok"/>
+        </w:rPr>
+        <w:t xml:space="preserve"> </w:t>
+      </w:r>
+      <w:r>
+        <w:rPr>
+          <w:rStyle w:val="NormalTok"/>
+        </w:rPr>
+        <w:t xml:space="preserve"> </w:t>
+      </w:r>
+      <w:r>
+        <w:rPr>
+          <w:rStyle w:val="NormalTok"/>
+        </w:rPr>
+        <w:t xml:space="preserve"> </w:t>
+      </w:r>
+      <w:r>
+        <w:rPr>
+          <w:rStyle w:val="NormalTok"/>
+        </w:rPr>
+        <w:t xml:space="preserve"> </w:t>
+      </w:r>
+      <w:r>
+        <w:rPr>
+          <w:rStyle w:val="NormalTok"/>
+        </w:rPr>
+        <w:t xml:space="preserve"> </w:t>
+      </w:r>
+      <w:r>
+        <w:rPr>
+          <w:rStyle w:val="NormalTok"/>
+        </w:rPr>
+        <w:t xml:space="preserve"> </w:t>
+      </w:r>
+      <w:r>
+        <w:rPr>
+          <w:rStyle w:val="NormalTok"/>
+        </w:rPr>
+        <w:t xml:space="preserve"> </w:t>
+      </w:r>
+      <w:r>
+        <w:rPr>
+          <w:rStyle w:val="NormalTok"/>
+        </w:rPr>
+        <w:t xml:space="preserve">usia = in.</w:t>
+      </w:r>
+      <w:r>
+        <w:rPr>
+          <w:rStyle w:val="FunctionTok"/>
+        </w:rPr>
+        <w:t xml:space="preserve">nextInt</w:t>
+      </w:r>
+      <w:r>
+        <w:rPr>
+          <w:rStyle w:val="NormalTok"/>
+        </w:rPr>
+        <w:t xml:space="preserve">();</w:t>
+      </w:r>
+      <w:r>
+        <w:br w:type="textWrapping"/>
+      </w:r>
+      <w:r>
+        <w:rPr>
+          <w:rStyle w:val="NormalTok"/>
+        </w:rPr>
+        <w:t xml:space="preserve"> </w:t>
+      </w:r>
+      <w:r>
+        <w:rPr>
+          <w:rStyle w:val="NormalTok"/>
+        </w:rPr>
+        <w:t xml:space="preserve"> </w:t>
+      </w:r>
+      <w:r>
+        <w:rPr>
+          <w:rStyle w:val="NormalTok"/>
+        </w:rPr>
+        <w:t xml:space="preserve"> </w:t>
+      </w:r>
+      <w:r>
+        <w:rPr>
+          <w:rStyle w:val="NormalTok"/>
+        </w:rPr>
+        <w:t xml:space="preserve"> </w:t>
+      </w:r>
+      <w:r>
+        <w:rPr>
+          <w:rStyle w:val="NormalTok"/>
+        </w:rPr>
+        <w:t xml:space="preserve"> </w:t>
+      </w:r>
+      <w:r>
+        <w:rPr>
+          <w:rStyle w:val="NormalTok"/>
+        </w:rPr>
+        <w:t xml:space="preserve"> </w:t>
+      </w:r>
+      <w:r>
+        <w:rPr>
+          <w:rStyle w:val="NormalTok"/>
+        </w:rPr>
+        <w:t xml:space="preserve"> </w:t>
+      </w:r>
+      <w:r>
+        <w:rPr>
+          <w:rStyle w:val="NormalTok"/>
+        </w:rPr>
+        <w:t xml:space="preserve"> </w:t>
+      </w:r>
+      <w:r>
+        <w:rPr>
+          <w:rStyle w:val="NormalTok"/>
+        </w:rPr>
+        <w:t xml:space="preserve">System.</w:t>
+      </w:r>
+      <w:r>
+        <w:rPr>
+          <w:rStyle w:val="FunctionTok"/>
+        </w:rPr>
+        <w:t xml:space="preserve">out</w:t>
+      </w:r>
+      <w:r>
+        <w:rPr>
+          <w:rStyle w:val="NormalTok"/>
+        </w:rPr>
+        <w:t xml:space="preserve">.</w:t>
+      </w:r>
+      <w:r>
+        <w:rPr>
+          <w:rStyle w:val="FunctionTok"/>
+        </w:rPr>
+        <w:t xml:space="preserve">println</w:t>
+      </w:r>
+      <w:r>
+        <w:rPr>
+          <w:rStyle w:val="NormalTok"/>
+        </w:rPr>
+        <w:t xml:space="preserve">(</w:t>
+      </w:r>
+      <w:r>
+        <w:rPr>
+          <w:rStyle w:val="StringTok"/>
+        </w:rPr>
+        <w:t xml:space="preserve">"Halo "</w:t>
+      </w:r>
+      <w:r>
+        <w:rPr>
+          <w:rStyle w:val="NormalTok"/>
+        </w:rPr>
+        <w:t xml:space="preserve"> </w:t>
+      </w:r>
+      <w:r>
+        <w:rPr>
+          <w:rStyle w:val="NormalTok"/>
+        </w:rPr>
+        <w:t xml:space="preserve">+ nama + </w:t>
+      </w:r>
+      <w:r>
+        <w:rPr>
+          <w:rStyle w:val="StringTok"/>
+        </w:rPr>
+        <w:t xml:space="preserve">"</w:t>
+      </w:r>
+      <w:r>
+        <w:rPr>
+          <w:rStyle w:val="CharTok"/>
+        </w:rPr>
+        <w:t xml:space="preserve">\n</w:t>
+      </w:r>
+      <w:r>
+        <w:rPr>
+          <w:rStyle w:val="StringTok"/>
+        </w:rPr>
+        <w:t xml:space="preserve">Usia anda adalah "</w:t>
+      </w:r>
+      <w:r>
+        <w:rPr>
+          <w:rStyle w:val="NormalTok"/>
+        </w:rPr>
+        <w:t xml:space="preserve"> </w:t>
+      </w:r>
+      <w:r>
+        <w:rPr>
+          <w:rStyle w:val="NormalTok"/>
+        </w:rPr>
+        <w:t xml:space="preserve">+ usia);</w:t>
+      </w:r>
+      <w:r>
+        <w:br w:type="textWrapping"/>
+      </w:r>
+      <w:r>
+        <w:rPr>
+          <w:rStyle w:val="NormalTok"/>
+        </w:rPr>
+        <w:t xml:space="preserve"> </w:t>
+      </w:r>
+      <w:r>
+        <w:rPr>
+          <w:rStyle w:val="NormalTok"/>
+        </w:rPr>
+        <w:t xml:space="preserve"> </w:t>
+      </w:r>
+      <w:r>
+        <w:rPr>
+          <w:rStyle w:val="NormalTok"/>
+        </w:rPr>
+        <w:t xml:space="preserve"> </w:t>
+      </w:r>
+      <w:r>
+        <w:rPr>
+          <w:rStyle w:val="NormalTok"/>
+        </w:rPr>
+        <w:t xml:space="preserve"> </w:t>
+      </w:r>
+      <w:r>
+        <w:rPr>
+          <w:rStyle w:val="NormalTok"/>
+        </w:rPr>
+        <w:t xml:space="preserve">}</w:t>
+      </w:r>
+      <w:r>
+        <w:br w:type="textWrapping"/>
+      </w:r>
+      <w:r>
+        <w:rPr>
+          <w:rStyle w:val="NormalTok"/>
+        </w:rPr>
+        <w:t xml:space="preserve">}</w:t>
       </w:r>
     </w:p>
     <w:p>
       <w:pPr>
         <w:pStyle w:val="Heading2"/>
       </w:pPr>
-      <w:bookmarkStart w:id="63" w:name="package-dan-import"/>
-      <w:bookmarkEnd w:id="63"/>
-      <w:r>
-        <w:t xml:space="preserve">Package dan Import</w:t>
+      <w:bookmarkStart w:id="69" w:name="exception"/>
+      <w:bookmarkEnd w:id="69"/>
+      <w:r>
+        <w:t xml:space="preserve">Exception</w:t>
       </w:r>
     </w:p>
     <w:p>
@@ -11670,7 +12526,292 @@
         <w:pStyle w:val="FirstParagraph"/>
       </w:pPr>
       <w:r>
-        <w:t xml:space="preserve">Pakcage dalam java adalah sebuah mekanisme untuk mengorganisasi penamaan class ke dalam modul-modul. Class yang mempunyai fungsionalitas serupa dan kemiripan cukup tinggi biasanya diletakkan dalam satu package yang sama.</w:t>
+        <w:t xml:space="preserve">Exception sangat penting di Java, digunakan untuk menangani kesalahan, misal karena kesalahan input, ada pembagian dengan 0 atau konversi tipe data yang salah. Exception sangat berguna apabila muncul kesalahan didalam aplikasi, maka tidak akan langsung keluar atau close begitu saja.</w:t>
+      </w:r>
+    </w:p>
+    <w:p>
+      <w:pPr>
+        <w:pStyle w:val="SourceCode"/>
+      </w:pPr>
+      <w:r>
+        <w:rPr>
+          <w:rStyle w:val="KeywordTok"/>
+        </w:rPr>
+        <w:t xml:space="preserve">try</w:t>
+      </w:r>
+      <w:r>
+        <w:rPr>
+          <w:rStyle w:val="NormalTok"/>
+        </w:rPr>
+        <w:t xml:space="preserve"> </w:t>
+      </w:r>
+      <w:r>
+        <w:rPr>
+          <w:rStyle w:val="NormalTok"/>
+        </w:rPr>
+        <w:t xml:space="preserve">{</w:t>
+      </w:r>
+      <w:r>
+        <w:br w:type="textWrapping"/>
+      </w:r>
+      <w:r>
+        <w:rPr>
+          <w:rStyle w:val="NormalTok"/>
+        </w:rPr>
+        <w:t xml:space="preserve"> </w:t>
+      </w:r>
+      <w:r>
+        <w:rPr>
+          <w:rStyle w:val="NormalTok"/>
+        </w:rPr>
+        <w:t xml:space="preserve"> </w:t>
+      </w:r>
+      <w:r>
+        <w:rPr>
+          <w:rStyle w:val="NormalTok"/>
+        </w:rPr>
+        <w:t xml:space="preserve"> </w:t>
+      </w:r>
+      <w:r>
+        <w:rPr>
+          <w:rStyle w:val="NormalTok"/>
+        </w:rPr>
+        <w:t xml:space="preserve"> </w:t>
+      </w:r>
+      <w:r>
+        <w:rPr>
+          <w:rStyle w:val="CommentTok"/>
+        </w:rPr>
+        <w:t xml:space="preserve">//kode yang ada exception</w:t>
+      </w:r>
+      <w:r>
+        <w:br w:type="textWrapping"/>
+      </w:r>
+      <w:r>
+        <w:rPr>
+          <w:rStyle w:val="NormalTok"/>
+        </w:rPr>
+        <w:t xml:space="preserve">} </w:t>
+      </w:r>
+      <w:r>
+        <w:rPr>
+          <w:rStyle w:val="KeywordTok"/>
+        </w:rPr>
+        <w:t xml:space="preserve">catch</w:t>
+      </w:r>
+      <w:r>
+        <w:rPr>
+          <w:rStyle w:val="NormalTok"/>
+        </w:rPr>
+        <w:t xml:space="preserve"> </w:t>
+      </w:r>
+      <w:r>
+        <w:rPr>
+          <w:rStyle w:val="NormalTok"/>
+        </w:rPr>
+        <w:t xml:space="preserve">(ExceptionPertama ex){</w:t>
+      </w:r>
+      <w:r>
+        <w:br w:type="textWrapping"/>
+      </w:r>
+      <w:r>
+        <w:rPr>
+          <w:rStyle w:val="NormalTok"/>
+        </w:rPr>
+        <w:t xml:space="preserve"> </w:t>
+      </w:r>
+      <w:r>
+        <w:rPr>
+          <w:rStyle w:val="NormalTok"/>
+        </w:rPr>
+        <w:t xml:space="preserve"> </w:t>
+      </w:r>
+      <w:r>
+        <w:rPr>
+          <w:rStyle w:val="NormalTok"/>
+        </w:rPr>
+        <w:t xml:space="preserve"> </w:t>
+      </w:r>
+      <w:r>
+        <w:rPr>
+          <w:rStyle w:val="NormalTok"/>
+        </w:rPr>
+        <w:t xml:space="preserve"> </w:t>
+      </w:r>
+      <w:r>
+        <w:rPr>
+          <w:rStyle w:val="CommentTok"/>
+        </w:rPr>
+        <w:t xml:space="preserve">//handle exception dengan tipe ExceptionPertama</w:t>
+      </w:r>
+      <w:r>
+        <w:br w:type="textWrapping"/>
+      </w:r>
+      <w:r>
+        <w:rPr>
+          <w:rStyle w:val="NormalTok"/>
+        </w:rPr>
+        <w:t xml:space="preserve">} </w:t>
+      </w:r>
+      <w:r>
+        <w:rPr>
+          <w:rStyle w:val="KeywordTok"/>
+        </w:rPr>
+        <w:t xml:space="preserve">catch</w:t>
+      </w:r>
+      <w:r>
+        <w:rPr>
+          <w:rStyle w:val="NormalTok"/>
+        </w:rPr>
+        <w:t xml:space="preserve"> </w:t>
+      </w:r>
+      <w:r>
+        <w:rPr>
+          <w:rStyle w:val="NormalTok"/>
+        </w:rPr>
+        <w:t xml:space="preserve">(ExceptionKedua ex){</w:t>
+      </w:r>
+      <w:r>
+        <w:br w:type="textWrapping"/>
+      </w:r>
+      <w:r>
+        <w:rPr>
+          <w:rStyle w:val="NormalTok"/>
+        </w:rPr>
+        <w:t xml:space="preserve"> </w:t>
+      </w:r>
+      <w:r>
+        <w:rPr>
+          <w:rStyle w:val="NormalTok"/>
+        </w:rPr>
+        <w:t xml:space="preserve"> </w:t>
+      </w:r>
+      <w:r>
+        <w:rPr>
+          <w:rStyle w:val="NormalTok"/>
+        </w:rPr>
+        <w:t xml:space="preserve"> </w:t>
+      </w:r>
+      <w:r>
+        <w:rPr>
+          <w:rStyle w:val="NormalTok"/>
+        </w:rPr>
+        <w:t xml:space="preserve"> </w:t>
+      </w:r>
+      <w:r>
+        <w:rPr>
+          <w:rStyle w:val="CommentTok"/>
+        </w:rPr>
+        <w:t xml:space="preserve">//handle exception dengan tipe ExceptionKedua</w:t>
+      </w:r>
+      <w:r>
+        <w:br w:type="textWrapping"/>
+      </w:r>
+      <w:r>
+        <w:rPr>
+          <w:rStyle w:val="NormalTok"/>
+        </w:rPr>
+        <w:t xml:space="preserve">} </w:t>
+      </w:r>
+      <w:r>
+        <w:rPr>
+          <w:rStyle w:val="KeywordTok"/>
+        </w:rPr>
+        <w:t xml:space="preserve">finally</w:t>
+      </w:r>
+      <w:r>
+        <w:rPr>
+          <w:rStyle w:val="NormalTok"/>
+        </w:rPr>
+        <w:t xml:space="preserve">{</w:t>
+      </w:r>
+      <w:r>
+        <w:br w:type="textWrapping"/>
+      </w:r>
+      <w:r>
+        <w:rPr>
+          <w:rStyle w:val="NormalTok"/>
+        </w:rPr>
+        <w:t xml:space="preserve"> </w:t>
+      </w:r>
+      <w:r>
+        <w:rPr>
+          <w:rStyle w:val="NormalTok"/>
+        </w:rPr>
+        <w:t xml:space="preserve"> </w:t>
+      </w:r>
+      <w:r>
+        <w:rPr>
+          <w:rStyle w:val="NormalTok"/>
+        </w:rPr>
+        <w:t xml:space="preserve"> </w:t>
+      </w:r>
+      <w:r>
+        <w:rPr>
+          <w:rStyle w:val="NormalTok"/>
+        </w:rPr>
+        <w:t xml:space="preserve"> </w:t>
+      </w:r>
+      <w:r>
+        <w:rPr>
+          <w:rStyle w:val="CommentTok"/>
+        </w:rPr>
+        <w:t xml:space="preserve">//bersihkan resource yang dipakai, baik terjadi exception ataupun tidak</w:t>
+      </w:r>
+      <w:r>
+        <w:br w:type="textWrapping"/>
+      </w:r>
+      <w:r>
+        <w:rPr>
+          <w:rStyle w:val="NormalTok"/>
+        </w:rPr>
+        <w:t xml:space="preserve">}</w:t>
+      </w:r>
+    </w:p>
+    <w:p>
+      <w:pPr>
+        <w:pStyle w:val="Heading2"/>
+      </w:pPr>
+      <w:bookmarkStart w:id="70" w:name="challenge-6"/>
+      <w:bookmarkEnd w:id="70"/>
+      <w:r>
+        <w:t xml:space="preserve">Challenge</w:t>
+      </w:r>
+    </w:p>
+    <w:p>
+      <w:pPr>
+        <w:pStyle w:val="FirstParagraph"/>
+      </w:pPr>
+      <w:r>
+        <w:t xml:space="preserve">Buat interface BangunDatar yang didalamnya memiliki method hitungLuas dengan dua buah parameter double, buat tiga buah class beri nama Segitiga, Persegi dan PersegiPanjang masing-masing dari class tersebut implement dari BangunDatar. Buat class main didalamnya terdapat pilihan untuk menghitung luas dari masing-masing bangun datar tersebut.</w:t>
+      </w:r>
+    </w:p>
+    <w:p>
+      <w:pPr>
+        <w:pStyle w:val="Heading2"/>
+      </w:pPr>
+      <w:bookmarkStart w:id="71" w:name="pertemuan-4"/>
+      <w:bookmarkEnd w:id="71"/>
+      <w:r>
+        <w:t xml:space="preserve">[PERTEMUAN 4]</w:t>
+      </w:r>
+    </w:p>
+    <w:p>
+      <w:pPr>
+        <w:pStyle w:val="Heading2"/>
+      </w:pPr>
+      <w:bookmarkStart w:id="72" w:name="jdbc"/>
+      <w:bookmarkEnd w:id="72"/>
+      <w:r>
+        <w:t xml:space="preserve">JDBC</w:t>
+      </w:r>
+    </w:p>
+    <w:p>
+      <w:pPr>
+        <w:pStyle w:val="FirstParagraph"/>
+      </w:pPr>
+      <w:r>
+        <w:t xml:space="preserve">Untuk mengakses database dari Java, kita memerlukan library tambahan, atau biasa disebut sebagai JDBC driver. Driver yang akan digunakan harus disesuaikan dengan database yang digunakan. Sebagai contoh bila kita menggunakan database mysql maka driver yang digunakan adalah driver dari database mysql.</w:t>
       </w:r>
     </w:p>
     <w:p>
@@ -11678,856 +12819,53 @@
         <w:pStyle w:val="BodyText"/>
       </w:pPr>
       <w:r>
-        <w:t xml:space="preserve">Import digunakan untuk menyederhanakan penulisan class. Tanpa menggunakan import kita harus menuliskan nama lengkap class besarta packagenya. Dengan menggunakan import, kita deklarasikan di mana class yang digunakan tersebut berada sehingga selanjutnya tidak perlu lagi menuliskan nama package dari sebuah class. Ada dua pengecualian di mana import tidak diperlukan, pertama untuk class-class yang berada dalam package yang sama dan kedua adalah class-class yang berada dalam package java.lang.</w:t>
-      </w:r>
-    </w:p>
-    <w:p>
-      <w:pPr>
-        <w:pStyle w:val="SourceCode"/>
-      </w:pPr>
-      <w:r>
-        <w:rPr>
-          <w:rStyle w:val="KeywordTok"/>
-        </w:rPr>
-        <w:t xml:space="preserve">package javabasic.session1.challenge.solution;</w:t>
-      </w:r>
-      <w:r>
-        <w:br w:type="textWrapping"/>
-      </w:r>
-      <w:r>
-        <w:rPr>
-          <w:rStyle w:val="KeywordTok"/>
-        </w:rPr>
-        <w:t xml:space="preserve">import java.util.Scanner;</w:t>
-      </w:r>
-      <w:r>
-        <w:br w:type="textWrapping"/>
-      </w:r>
-      <w:r>
-        <w:rPr>
-          <w:rStyle w:val="KeywordTok"/>
-        </w:rPr>
-        <w:t xml:space="preserve">public</w:t>
-      </w:r>
-      <w:r>
-        <w:rPr>
-          <w:rStyle w:val="NormalTok"/>
-        </w:rPr>
-        <w:t xml:space="preserve"> </w:t>
-      </w:r>
-      <w:r>
-        <w:rPr>
-          <w:rStyle w:val="KeywordTok"/>
-        </w:rPr>
-        <w:t xml:space="preserve">class</w:t>
-      </w:r>
-      <w:r>
-        <w:rPr>
-          <w:rStyle w:val="NormalTok"/>
-        </w:rPr>
-        <w:t xml:space="preserve"> </w:t>
-      </w:r>
-      <w:r>
-        <w:rPr>
-          <w:rStyle w:val="NormalTok"/>
-        </w:rPr>
-        <w:t xml:space="preserve">InputNamaDanUsia {</w:t>
-      </w:r>
-      <w:r>
-        <w:br w:type="textWrapping"/>
-      </w:r>
-      <w:r>
-        <w:rPr>
-          <w:rStyle w:val="NormalTok"/>
-        </w:rPr>
-        <w:t xml:space="preserve"> </w:t>
-      </w:r>
-      <w:r>
-        <w:rPr>
-          <w:rStyle w:val="NormalTok"/>
-        </w:rPr>
-        <w:t xml:space="preserve"> </w:t>
-      </w:r>
-      <w:r>
-        <w:rPr>
-          <w:rStyle w:val="NormalTok"/>
-        </w:rPr>
-        <w:t xml:space="preserve"> </w:t>
-      </w:r>
-      <w:r>
-        <w:rPr>
-          <w:rStyle w:val="NormalTok"/>
-        </w:rPr>
-        <w:t xml:space="preserve"> </w:t>
-      </w:r>
-      <w:r>
-        <w:rPr>
-          <w:rStyle w:val="KeywordTok"/>
-        </w:rPr>
-        <w:t xml:space="preserve">public</w:t>
-      </w:r>
-      <w:r>
-        <w:rPr>
-          <w:rStyle w:val="NormalTok"/>
-        </w:rPr>
-        <w:t xml:space="preserve"> </w:t>
-      </w:r>
-      <w:r>
-        <w:rPr>
-          <w:rStyle w:val="DataTypeTok"/>
-        </w:rPr>
-        <w:t xml:space="preserve">static</w:t>
-      </w:r>
-      <w:r>
-        <w:rPr>
-          <w:rStyle w:val="NormalTok"/>
-        </w:rPr>
-        <w:t xml:space="preserve"> </w:t>
-      </w:r>
-      <w:r>
-        <w:rPr>
-          <w:rStyle w:val="DataTypeTok"/>
-        </w:rPr>
-        <w:t xml:space="preserve">void</w:t>
-      </w:r>
-      <w:r>
-        <w:rPr>
-          <w:rStyle w:val="NormalTok"/>
-        </w:rPr>
-        <w:t xml:space="preserve"> </w:t>
-      </w:r>
-      <w:r>
-        <w:rPr>
-          <w:rStyle w:val="FunctionTok"/>
-        </w:rPr>
-        <w:t xml:space="preserve">main</w:t>
-      </w:r>
-      <w:r>
-        <w:rPr>
-          <w:rStyle w:val="NormalTok"/>
-        </w:rPr>
-        <w:t xml:space="preserve">(String[] args) {</w:t>
-      </w:r>
-      <w:r>
-        <w:br w:type="textWrapping"/>
-      </w:r>
-      <w:r>
-        <w:rPr>
-          <w:rStyle w:val="NormalTok"/>
-        </w:rPr>
-        <w:t xml:space="preserve"> </w:t>
-      </w:r>
-      <w:r>
-        <w:rPr>
-          <w:rStyle w:val="NormalTok"/>
-        </w:rPr>
-        <w:t xml:space="preserve"> </w:t>
-      </w:r>
-      <w:r>
-        <w:rPr>
-          <w:rStyle w:val="NormalTok"/>
-        </w:rPr>
-        <w:t xml:space="preserve"> </w:t>
-      </w:r>
-      <w:r>
-        <w:rPr>
-          <w:rStyle w:val="NormalTok"/>
-        </w:rPr>
-        <w:t xml:space="preserve"> </w:t>
-      </w:r>
-      <w:r>
-        <w:rPr>
-          <w:rStyle w:val="NormalTok"/>
-        </w:rPr>
-        <w:t xml:space="preserve"> </w:t>
-      </w:r>
-      <w:r>
-        <w:rPr>
-          <w:rStyle w:val="NormalTok"/>
-        </w:rPr>
-        <w:t xml:space="preserve"> </w:t>
-      </w:r>
-      <w:r>
-        <w:rPr>
-          <w:rStyle w:val="NormalTok"/>
-        </w:rPr>
-        <w:t xml:space="preserve"> </w:t>
-      </w:r>
-      <w:r>
-        <w:rPr>
-          <w:rStyle w:val="NormalTok"/>
-        </w:rPr>
-        <w:t xml:space="preserve"> </w:t>
-      </w:r>
-      <w:r>
-        <w:rPr>
-          <w:rStyle w:val="NormalTok"/>
-        </w:rPr>
-        <w:t xml:space="preserve">System.</w:t>
-      </w:r>
-      <w:r>
-        <w:rPr>
-          <w:rStyle w:val="FunctionTok"/>
-        </w:rPr>
-        <w:t xml:space="preserve">out</w:t>
-      </w:r>
-      <w:r>
-        <w:rPr>
-          <w:rStyle w:val="NormalTok"/>
-        </w:rPr>
+        <w:t xml:space="preserve">Untuk mendapatkan driver bisa dicari di repository maven seperti berikut: http://mvnrepository.com/artifact/mysql/mysql-connector-java.</w:t>
+      </w:r>
+    </w:p>
+    <w:p>
+      <w:pPr>
+        <w:pStyle w:val="BodyText"/>
+      </w:pPr>
+      <w:r>
+        <w:t xml:space="preserve">Pada sesi ini kita akan mencoba membuat database menggunakan mysql dan akan kita akses dari Java.</w:t>
+      </w:r>
+    </w:p>
+    <w:p>
+      <w:pPr>
+        <w:pStyle w:val="BodyText"/>
+      </w:pPr>
+      <w:r>
+        <w:t xml:space="preserve">Lihat source code modul dalam package</w:t>
+      </w:r>
+      <w:r>
+        <w:t xml:space="preserve"> </w:t>
+      </w:r>
+      <w:r>
+        <w:rPr>
+          <w:rStyle w:val="VerbatimChar"/>
+        </w:rPr>
+        <w:t xml:space="preserve">javabasic.session4</w:t>
+      </w:r>
+      <w:r>
         <w:t xml:space="preserve">.</w:t>
       </w:r>
-      <w:r>
-        <w:rPr>
-          <w:rStyle w:val="FunctionTok"/>
-        </w:rPr>
-        <w:t xml:space="preserve">println</w:t>
-      </w:r>
-      <w:r>
-        <w:rPr>
-          <w:rStyle w:val="NormalTok"/>
-        </w:rPr>
-        <w:t xml:space="preserve">(</w:t>
-      </w:r>
-      <w:r>
-        <w:rPr>
-          <w:rStyle w:val="StringTok"/>
-        </w:rPr>
-        <w:t xml:space="preserve">"Silahkan masukkan nama dan usia."</w:t>
-      </w:r>
-      <w:r>
-        <w:rPr>
-          <w:rStyle w:val="NormalTok"/>
-        </w:rPr>
-        <w:t xml:space="preserve">);</w:t>
-      </w:r>
-      <w:r>
-        <w:br w:type="textWrapping"/>
-      </w:r>
-      <w:r>
-        <w:br w:type="textWrapping"/>
-      </w:r>
-      <w:r>
-        <w:rPr>
-          <w:rStyle w:val="NormalTok"/>
-        </w:rPr>
-        <w:t xml:space="preserve"> </w:t>
-      </w:r>
-      <w:r>
-        <w:rPr>
-          <w:rStyle w:val="NormalTok"/>
-        </w:rPr>
-        <w:t xml:space="preserve"> </w:t>
-      </w:r>
-      <w:r>
-        <w:rPr>
-          <w:rStyle w:val="NormalTok"/>
-        </w:rPr>
-        <w:t xml:space="preserve"> </w:t>
-      </w:r>
-      <w:r>
-        <w:rPr>
-          <w:rStyle w:val="NormalTok"/>
-        </w:rPr>
-        <w:t xml:space="preserve"> </w:t>
-      </w:r>
-      <w:r>
-        <w:rPr>
-          <w:rStyle w:val="NormalTok"/>
-        </w:rPr>
-        <w:t xml:space="preserve"> </w:t>
-      </w:r>
-      <w:r>
-        <w:rPr>
-          <w:rStyle w:val="NormalTok"/>
-        </w:rPr>
-        <w:t xml:space="preserve"> </w:t>
-      </w:r>
-      <w:r>
-        <w:rPr>
-          <w:rStyle w:val="NormalTok"/>
-        </w:rPr>
-        <w:t xml:space="preserve"> </w:t>
-      </w:r>
-      <w:r>
-        <w:rPr>
-          <w:rStyle w:val="NormalTok"/>
-        </w:rPr>
-        <w:t xml:space="preserve"> </w:t>
-      </w:r>
-      <w:r>
-        <w:rPr>
-          <w:rStyle w:val="NormalTok"/>
-        </w:rPr>
-        <w:t xml:space="preserve">String nama;</w:t>
-      </w:r>
-      <w:r>
-        <w:br w:type="textWrapping"/>
-      </w:r>
-      <w:r>
-        <w:rPr>
-          <w:rStyle w:val="NormalTok"/>
-        </w:rPr>
-        <w:t xml:space="preserve"> </w:t>
-      </w:r>
-      <w:r>
-        <w:rPr>
-          <w:rStyle w:val="NormalTok"/>
-        </w:rPr>
-        <w:t xml:space="preserve"> </w:t>
-      </w:r>
-      <w:r>
-        <w:rPr>
-          <w:rStyle w:val="NormalTok"/>
-        </w:rPr>
-        <w:t xml:space="preserve"> </w:t>
-      </w:r>
-      <w:r>
-        <w:rPr>
-          <w:rStyle w:val="NormalTok"/>
-        </w:rPr>
-        <w:t xml:space="preserve"> </w:t>
-      </w:r>
-      <w:r>
-        <w:rPr>
-          <w:rStyle w:val="NormalTok"/>
-        </w:rPr>
-        <w:t xml:space="preserve"> </w:t>
-      </w:r>
-      <w:r>
-        <w:rPr>
-          <w:rStyle w:val="NormalTok"/>
-        </w:rPr>
-        <w:t xml:space="preserve"> </w:t>
-      </w:r>
-      <w:r>
-        <w:rPr>
-          <w:rStyle w:val="NormalTok"/>
-        </w:rPr>
-        <w:t xml:space="preserve"> </w:t>
-      </w:r>
-      <w:r>
-        <w:rPr>
-          <w:rStyle w:val="NormalTok"/>
-        </w:rPr>
-        <w:t xml:space="preserve"> </w:t>
-      </w:r>
-      <w:r>
-        <w:rPr>
-          <w:rStyle w:val="DataTypeTok"/>
-        </w:rPr>
-        <w:t xml:space="preserve">int</w:t>
-      </w:r>
-      <w:r>
-        <w:rPr>
-          <w:rStyle w:val="NormalTok"/>
-        </w:rPr>
-        <w:t xml:space="preserve"> </w:t>
-      </w:r>
-      <w:r>
-        <w:rPr>
-          <w:rStyle w:val="NormalTok"/>
-        </w:rPr>
-        <w:t xml:space="preserve">usia;</w:t>
-      </w:r>
-      <w:r>
-        <w:br w:type="textWrapping"/>
-      </w:r>
-      <w:r>
-        <w:br w:type="textWrapping"/>
-      </w:r>
-      <w:r>
-        <w:rPr>
-          <w:rStyle w:val="NormalTok"/>
-        </w:rPr>
-        <w:t xml:space="preserve"> </w:t>
-      </w:r>
-      <w:r>
-        <w:rPr>
-          <w:rStyle w:val="NormalTok"/>
-        </w:rPr>
-        <w:t xml:space="preserve"> </w:t>
-      </w:r>
-      <w:r>
-        <w:rPr>
-          <w:rStyle w:val="NormalTok"/>
-        </w:rPr>
-        <w:t xml:space="preserve"> </w:t>
-      </w:r>
-      <w:r>
-        <w:rPr>
-          <w:rStyle w:val="NormalTok"/>
-        </w:rPr>
-        <w:t xml:space="preserve"> </w:t>
-      </w:r>
-      <w:r>
-        <w:rPr>
-          <w:rStyle w:val="NormalTok"/>
-        </w:rPr>
-        <w:t xml:space="preserve"> </w:t>
-      </w:r>
-      <w:r>
-        <w:rPr>
-          <w:rStyle w:val="NormalTok"/>
-        </w:rPr>
-        <w:t xml:space="preserve"> </w:t>
-      </w:r>
-      <w:r>
-        <w:rPr>
-          <w:rStyle w:val="NormalTok"/>
-        </w:rPr>
-        <w:t xml:space="preserve"> </w:t>
-      </w:r>
-      <w:r>
-        <w:rPr>
-          <w:rStyle w:val="NormalTok"/>
-        </w:rPr>
-        <w:t xml:space="preserve"> </w:t>
-      </w:r>
-      <w:r>
-        <w:rPr>
-          <w:rStyle w:val="NormalTok"/>
-        </w:rPr>
-        <w:t xml:space="preserve">Scanner in = </w:t>
-      </w:r>
-      <w:r>
-        <w:rPr>
-          <w:rStyle w:val="KeywordTok"/>
-        </w:rPr>
-        <w:t xml:space="preserve">new</w:t>
-      </w:r>
-      <w:r>
-        <w:rPr>
-          <w:rStyle w:val="NormalTok"/>
-        </w:rPr>
-        <w:t xml:space="preserve"> </w:t>
-      </w:r>
-      <w:r>
-        <w:rPr>
-          <w:rStyle w:val="NormalTok"/>
-        </w:rPr>
-        <w:t xml:space="preserve">Scanner(System.</w:t>
-      </w:r>
-      <w:r>
-        <w:rPr>
-          <w:rStyle w:val="FunctionTok"/>
-        </w:rPr>
-        <w:t xml:space="preserve">in</w:t>
-      </w:r>
-      <w:r>
-        <w:rPr>
-          <w:rStyle w:val="NormalTok"/>
-        </w:rPr>
-        <w:t xml:space="preserve">);</w:t>
-      </w:r>
-      <w:r>
-        <w:br w:type="textWrapping"/>
-      </w:r>
-      <w:r>
-        <w:rPr>
-          <w:rStyle w:val="NormalTok"/>
-        </w:rPr>
-        <w:t xml:space="preserve"> </w:t>
-      </w:r>
-      <w:r>
-        <w:rPr>
-          <w:rStyle w:val="NormalTok"/>
-        </w:rPr>
-        <w:t xml:space="preserve"> </w:t>
-      </w:r>
-      <w:r>
-        <w:rPr>
-          <w:rStyle w:val="NormalTok"/>
-        </w:rPr>
-        <w:t xml:space="preserve"> </w:t>
-      </w:r>
-      <w:r>
-        <w:rPr>
-          <w:rStyle w:val="NormalTok"/>
-        </w:rPr>
-        <w:t xml:space="preserve"> </w:t>
-      </w:r>
-      <w:r>
-        <w:rPr>
-          <w:rStyle w:val="NormalTok"/>
-        </w:rPr>
-        <w:t xml:space="preserve"> </w:t>
-      </w:r>
-      <w:r>
-        <w:rPr>
-          <w:rStyle w:val="NormalTok"/>
-        </w:rPr>
-        <w:t xml:space="preserve"> </w:t>
-      </w:r>
-      <w:r>
-        <w:rPr>
-          <w:rStyle w:val="NormalTok"/>
-        </w:rPr>
-        <w:t xml:space="preserve"> </w:t>
-      </w:r>
-      <w:r>
-        <w:rPr>
-          <w:rStyle w:val="NormalTok"/>
-        </w:rPr>
-        <w:t xml:space="preserve"> </w:t>
-      </w:r>
-      <w:r>
-        <w:rPr>
-          <w:rStyle w:val="NormalTok"/>
-        </w:rPr>
-        <w:t xml:space="preserve">nama = in.</w:t>
-      </w:r>
-      <w:r>
-        <w:rPr>
-          <w:rStyle w:val="FunctionTok"/>
-        </w:rPr>
-        <w:t xml:space="preserve">nextLine</w:t>
-      </w:r>
-      <w:r>
-        <w:rPr>
-          <w:rStyle w:val="NormalTok"/>
-        </w:rPr>
-        <w:t xml:space="preserve">();</w:t>
-      </w:r>
-      <w:r>
-        <w:br w:type="textWrapping"/>
-      </w:r>
-      <w:r>
-        <w:rPr>
-          <w:rStyle w:val="NormalTok"/>
-        </w:rPr>
-        <w:t xml:space="preserve"> </w:t>
-      </w:r>
-      <w:r>
-        <w:rPr>
-          <w:rStyle w:val="NormalTok"/>
-        </w:rPr>
-        <w:t xml:space="preserve"> </w:t>
-      </w:r>
-      <w:r>
-        <w:rPr>
-          <w:rStyle w:val="NormalTok"/>
-        </w:rPr>
-        <w:t xml:space="preserve"> </w:t>
-      </w:r>
-      <w:r>
-        <w:rPr>
-          <w:rStyle w:val="NormalTok"/>
-        </w:rPr>
-        <w:t xml:space="preserve"> </w:t>
-      </w:r>
-      <w:r>
-        <w:rPr>
-          <w:rStyle w:val="NormalTok"/>
-        </w:rPr>
-        <w:t xml:space="preserve"> </w:t>
-      </w:r>
-      <w:r>
-        <w:rPr>
-          <w:rStyle w:val="NormalTok"/>
-        </w:rPr>
-        <w:t xml:space="preserve"> </w:t>
-      </w:r>
-      <w:r>
-        <w:rPr>
-          <w:rStyle w:val="NormalTok"/>
-        </w:rPr>
-        <w:t xml:space="preserve"> </w:t>
-      </w:r>
-      <w:r>
-        <w:rPr>
-          <w:rStyle w:val="NormalTok"/>
-        </w:rPr>
-        <w:t xml:space="preserve"> </w:t>
-      </w:r>
-      <w:r>
-        <w:rPr>
-          <w:rStyle w:val="NormalTok"/>
-        </w:rPr>
-        <w:t xml:space="preserve">usia = in.</w:t>
-      </w:r>
-      <w:r>
-        <w:rPr>
-          <w:rStyle w:val="FunctionTok"/>
-        </w:rPr>
-        <w:t xml:space="preserve">nextInt</w:t>
-      </w:r>
-      <w:r>
-        <w:rPr>
-          <w:rStyle w:val="NormalTok"/>
-        </w:rPr>
-        <w:t xml:space="preserve">();</w:t>
-      </w:r>
-      <w:r>
-        <w:br w:type="textWrapping"/>
-      </w:r>
-      <w:r>
-        <w:rPr>
-          <w:rStyle w:val="NormalTok"/>
-        </w:rPr>
-        <w:t xml:space="preserve"> </w:t>
-      </w:r>
-      <w:r>
-        <w:rPr>
-          <w:rStyle w:val="NormalTok"/>
-        </w:rPr>
-        <w:t xml:space="preserve"> </w:t>
-      </w:r>
-      <w:r>
-        <w:rPr>
-          <w:rStyle w:val="NormalTok"/>
-        </w:rPr>
-        <w:t xml:space="preserve"> </w:t>
-      </w:r>
-      <w:r>
-        <w:rPr>
-          <w:rStyle w:val="NormalTok"/>
-        </w:rPr>
-        <w:t xml:space="preserve"> </w:t>
-      </w:r>
-      <w:r>
-        <w:rPr>
-          <w:rStyle w:val="NormalTok"/>
-        </w:rPr>
-        <w:t xml:space="preserve"> </w:t>
-      </w:r>
-      <w:r>
-        <w:rPr>
-          <w:rStyle w:val="NormalTok"/>
-        </w:rPr>
-        <w:t xml:space="preserve"> </w:t>
-      </w:r>
-      <w:r>
-        <w:rPr>
-          <w:rStyle w:val="NormalTok"/>
-        </w:rPr>
-        <w:t xml:space="preserve"> </w:t>
-      </w:r>
-      <w:r>
-        <w:rPr>
-          <w:rStyle w:val="NormalTok"/>
-        </w:rPr>
-        <w:t xml:space="preserve"> </w:t>
-      </w:r>
-      <w:r>
-        <w:rPr>
-          <w:rStyle w:val="NormalTok"/>
-        </w:rPr>
-        <w:t xml:space="preserve">System.</w:t>
-      </w:r>
-      <w:r>
-        <w:rPr>
-          <w:rStyle w:val="FunctionTok"/>
-        </w:rPr>
-        <w:t xml:space="preserve">out</w:t>
-      </w:r>
-      <w:r>
-        <w:rPr>
-          <w:rStyle w:val="NormalTok"/>
-        </w:rPr>
-        <w:t xml:space="preserve">.</w:t>
-      </w:r>
-      <w:r>
-        <w:rPr>
-          <w:rStyle w:val="FunctionTok"/>
-        </w:rPr>
-        <w:t xml:space="preserve">println</w:t>
-      </w:r>
-      <w:r>
-        <w:rPr>
-          <w:rStyle w:val="NormalTok"/>
-        </w:rPr>
-        <w:t xml:space="preserve">(</w:t>
-      </w:r>
-      <w:r>
-        <w:rPr>
-          <w:rStyle w:val="StringTok"/>
-        </w:rPr>
-        <w:t xml:space="preserve">"Halo "</w:t>
-      </w:r>
-      <w:r>
-        <w:rPr>
-          <w:rStyle w:val="NormalTok"/>
-        </w:rPr>
-        <w:t xml:space="preserve"> </w:t>
-      </w:r>
-      <w:r>
-        <w:rPr>
-          <w:rStyle w:val="NormalTok"/>
-        </w:rPr>
-        <w:t xml:space="preserve">+ nama + </w:t>
-      </w:r>
-      <w:r>
-        <w:rPr>
-          <w:rStyle w:val="StringTok"/>
-        </w:rPr>
-        <w:t xml:space="preserve">"</w:t>
-      </w:r>
-      <w:r>
-        <w:rPr>
-          <w:rStyle w:val="CharTok"/>
-        </w:rPr>
-        <w:t xml:space="preserve">\n</w:t>
-      </w:r>
-      <w:r>
-        <w:rPr>
-          <w:rStyle w:val="StringTok"/>
-        </w:rPr>
-        <w:t xml:space="preserve">Usia anda adalah "</w:t>
-      </w:r>
-      <w:r>
-        <w:rPr>
-          <w:rStyle w:val="NormalTok"/>
-        </w:rPr>
-        <w:t xml:space="preserve"> </w:t>
-      </w:r>
-      <w:r>
-        <w:rPr>
-          <w:rStyle w:val="NormalTok"/>
-        </w:rPr>
-        <w:t xml:space="preserve">+ usia);</w:t>
-      </w:r>
-      <w:r>
-        <w:br w:type="textWrapping"/>
-      </w:r>
-      <w:r>
-        <w:rPr>
-          <w:rStyle w:val="NormalTok"/>
-        </w:rPr>
-        <w:t xml:space="preserve"> </w:t>
-      </w:r>
-      <w:r>
-        <w:rPr>
-          <w:rStyle w:val="NormalTok"/>
-        </w:rPr>
-        <w:t xml:space="preserve"> </w:t>
-      </w:r>
-      <w:r>
-        <w:rPr>
-          <w:rStyle w:val="NormalTok"/>
-        </w:rPr>
-        <w:t xml:space="preserve"> </w:t>
-      </w:r>
-      <w:r>
-        <w:rPr>
-          <w:rStyle w:val="NormalTok"/>
-        </w:rPr>
-        <w:t xml:space="preserve"> </w:t>
-      </w:r>
-      <w:r>
-        <w:rPr>
-          <w:rStyle w:val="NormalTok"/>
-        </w:rPr>
-        <w:t xml:space="preserve">}</w:t>
-      </w:r>
-      <w:r>
-        <w:br w:type="textWrapping"/>
-      </w:r>
-      <w:r>
-        <w:rPr>
-          <w:rStyle w:val="NormalTok"/>
-        </w:rPr>
-        <w:t xml:space="preserve">}</w:t>
-      </w:r>
     </w:p>
     <w:p>
       <w:pPr>
         <w:pStyle w:val="Heading2"/>
       </w:pPr>
-      <w:bookmarkStart w:id="64" w:name="challenge-5"/>
-      <w:bookmarkEnd w:id="64"/>
-      <w:r>
-        <w:t xml:space="preserve">Challenge</w:t>
-      </w:r>
-    </w:p>
-    <w:p>
-      <w:pPr>
-        <w:pStyle w:val="FirstParagraph"/>
-      </w:pPr>
-      <w:r>
-        <w:t xml:space="preserve">Buat interface BangunDatar yang didalamnya memiliki method hitungLuas dengan dua buah parameter double, buat tiga buah class beri nama Segitiga, Persegi dan PersegiPanjang masing-masing dari class tersebut implement dari BangunDatar. Buat class main didalamnya terdapat pilihan untuk menghitung luas dari masing-masing bangun datar tersebut.</w:t>
+      <w:bookmarkStart w:id="73" w:name="pertemuan-5"/>
+      <w:bookmarkEnd w:id="73"/>
+      <w:r>
+        <w:t xml:space="preserve">[PERTEMUAN 5]</w:t>
       </w:r>
     </w:p>
     <w:p>
       <w:pPr>
         <w:pStyle w:val="Heading2"/>
       </w:pPr>
-      <w:bookmarkStart w:id="65" w:name="pertemuan-4"/>
-      <w:bookmarkEnd w:id="65"/>
-      <w:r>
-        <w:t xml:space="preserve">[PERTEMUAN 4]</w:t>
-      </w:r>
-    </w:p>
-    <w:p>
-      <w:pPr>
-        <w:pStyle w:val="Heading2"/>
-      </w:pPr>
-      <w:bookmarkStart w:id="66" w:name="jdbc"/>
-      <w:bookmarkEnd w:id="66"/>
-      <w:r>
-        <w:t xml:space="preserve">JDBC</w:t>
-      </w:r>
-    </w:p>
-    <w:p>
-      <w:pPr>
-        <w:pStyle w:val="FirstParagraph"/>
-      </w:pPr>
-      <w:r>
-        <w:t xml:space="preserve">Untuk mengakses database dari Java, kita memerlukan library tambahan, atau biasa disebut sebagai JDBC driver. Driver yang akan digunakan harus disesuaikan dengan database yang digunakan. Sebagai contoh bila kita menggunakan database mysql maka driver yang digunakan adalah driver dari database mysql.</w:t>
-      </w:r>
-    </w:p>
-    <w:p>
-      <w:pPr>
-        <w:pStyle w:val="BodyText"/>
-      </w:pPr>
-      <w:r>
-        <w:t xml:space="preserve">Untuk mendapatkan driver bisa dicari di repository maven seperti berikut: http://mvnrepository.com/artifact/mysql/mysql-connector-java.</w:t>
-      </w:r>
-    </w:p>
-    <w:p>
-      <w:pPr>
-        <w:pStyle w:val="BodyText"/>
-      </w:pPr>
-      <w:r>
-        <w:t xml:space="preserve">Pada sesi ini kita akan mencoba membuat database menggunakan mysql dan akan kita akses dari Java.</w:t>
-      </w:r>
-    </w:p>
-    <w:p>
-      <w:pPr>
-        <w:pStyle w:val="BodyText"/>
-      </w:pPr>
-      <w:r>
-        <w:t xml:space="preserve">Lihat source code modul dalam package</w:t>
-      </w:r>
-      <w:r>
-        <w:t xml:space="preserve"> </w:t>
-      </w:r>
-      <w:r>
-        <w:rPr>
-          <w:rStyle w:val="VerbatimChar"/>
-        </w:rPr>
-        <w:t xml:space="preserve">javabasic.session4</w:t>
-      </w:r>
-      <w:r>
-        <w:t xml:space="preserve">.</w:t>
-      </w:r>
-    </w:p>
-    <w:p>
-      <w:pPr>
-        <w:pStyle w:val="Heading2"/>
-      </w:pPr>
-      <w:bookmarkStart w:id="67" w:name="pertemuan-5"/>
-      <w:bookmarkEnd w:id="67"/>
-      <w:r>
-        <w:t xml:space="preserve">[PERTEMUAN 5]</w:t>
-      </w:r>
-    </w:p>
-    <w:p>
-      <w:pPr>
-        <w:pStyle w:val="Heading2"/>
-      </w:pPr>
-      <w:bookmarkStart w:id="68" w:name="dao-data-access-object"/>
-      <w:bookmarkEnd w:id="68"/>
+      <w:bookmarkStart w:id="74" w:name="dao-data-access-object"/>
+      <w:bookmarkEnd w:id="74"/>
       <w:r>
         <w:t xml:space="preserve">DAO (Data Access Object)</w:t>
       </w:r>
@@ -12676,7 +13014,7 @@
     </w:lvl>
   </w:abstractNum>
   <w:abstractNum w:abstractNumId="990">
-    <w:nsid w:val="af8ad2f2"/>
+    <w:nsid w:val="6efd67ec"/>
     <w:multiLevelType w:val="multilevel"/>
     <w:lvl w:ilvl="0">
       <w:numFmt w:val="bullet"/>
@@ -12757,7 +13095,7 @@
     </w:lvl>
   </w:abstractNum>
   <w:abstractNum w:abstractNumId="99411">
-    <w:nsid w:val="e7ec330f"/>
+    <w:nsid w:val="1dff7075"/>
     <w:multiLevelType w:val="multilevel"/>
     <w:lvl w:ilvl="0">
       <w:start w:val="1"/>
@@ -12845,7 +13183,7 @@
     </w:lvl>
   </w:abstractNum>
   <w:abstractNum w:abstractNumId="991">
-    <w:nsid w:val="27fad40e"/>
+    <w:nsid w:val="6bb16913"/>
     <w:multiLevelType w:val="multilevel"/>
     <w:lvl w:ilvl="0">
       <w:numFmt w:val="bullet"/>

</xml_diff>